<commit_message>
fixes on graph in prob 1
</commit_message>
<xml_diff>
--- a/A4.docx
+++ b/A4.docx
@@ -311,7 +311,12 @@
         <w:t xml:space="preserve"> number of reviews.  Thus, this data distribution follows the skewed trend where higher ranked terms (more reviews) have fewer occurrences (fewer movies), but does not follow the law to the exact numerical definition.</w:t>
       </w:r>
       <w:r>
-        <w:t xml:space="preserve">  This trend can be very clearly seen in the plotted graph below.</w:t>
+        <w:t xml:space="preserve">  This trend can be very clearly seen in the graph below</w:t>
+      </w:r>
+      <w:bookmarkStart w:id="0" w:name="_GoBack"/>
+      <w:bookmarkEnd w:id="0"/>
+      <w:r>
+        <w:t>.</w:t>
       </w:r>
     </w:p>
     <w:p/>
@@ -337,10 +342,10 @@
           <w:noProof/>
         </w:rPr>
         <w:drawing>
-          <wp:inline distT="0" distB="0" distL="0" distR="0" wp14:anchorId="5A45FF71" wp14:editId="6FD023F8">
+          <wp:inline distT="0" distB="0" distL="0" distR="0" wp14:anchorId="154B3BD4" wp14:editId="779FD6DC">
             <wp:extent cx="5486400" cy="4114800"/>
             <wp:effectExtent l="0" t="0" r="0" b="0"/>
-            <wp:docPr id="5" name="Picture 5" descr="Macintosh HD:Users:sonia:Desktop:eecs349:eecs349-fall16-hw4:MovieReviews.png"/>
+            <wp:docPr id="1" name="Picture 1" descr="Macintosh HD:Users:sonia:Desktop:eecs349:eecs349-fall16-hw4:MovieReviews.png"/>
             <wp:cNvGraphicFramePr>
               <a:graphicFrameLocks xmlns:a="http://schemas.openxmlformats.org/drawingml/2006/main" noChangeAspect="1"/>
             </wp:cNvGraphicFramePr>
@@ -348,7 +353,7 @@
               <a:graphicData uri="http://schemas.openxmlformats.org/drawingml/2006/picture">
                 <pic:pic xmlns:pic="http://schemas.openxmlformats.org/drawingml/2006/picture">
                   <pic:nvPicPr>
-                    <pic:cNvPr id="0" name="Picture 4" descr="Macintosh HD:Users:sonia:Desktop:eecs349:eecs349-fall16-hw4:MovieReviews.png"/>
+                    <pic:cNvPr id="0" name="Picture 1" descr="Macintosh HD:Users:sonia:Desktop:eecs349:eecs349-fall16-hw4:MovieReviews.png"/>
                     <pic:cNvPicPr>
                       <a:picLocks noChangeAspect="1" noChangeArrowheads="1"/>
                     </pic:cNvPicPr>
@@ -813,8 +818,6 @@
         </w:rPr>
         <w:t>B)</w:t>
       </w:r>
-      <w:bookmarkStart w:id="0" w:name="_GoBack"/>
-      <w:bookmarkEnd w:id="0"/>
     </w:p>
     <w:sectPr>
       <w:pgSz w:w="12240" w:h="15840"/>
@@ -987,6 +990,7 @@
   <w:style w:type="character" w:default="1" w:styleId="DefaultParagraphFont">
     <w:name w:val="Default Paragraph Font"/>
     <w:uiPriority w:val="1"/>
+    <w:semiHidden/>
     <w:unhideWhenUsed/>
   </w:style>
   <w:style w:type="table" w:default="1" w:styleId="TableNormal">
@@ -1203,6 +1207,7 @@
   <w:style w:type="character" w:default="1" w:styleId="DefaultParagraphFont">
     <w:name w:val="Default Paragraph Font"/>
     <w:uiPriority w:val="1"/>
+    <w:semiHidden/>
     <w:unhideWhenUsed/>
   </w:style>
   <w:style w:type="table" w:default="1" w:styleId="TableNormal">

</xml_diff>

<commit_message>
user collab with manhattan distance
</commit_message>
<xml_diff>
--- a/A4.docx
+++ b/A4.docx
@@ -205,9 +205,11 @@
       <w:r>
         <w:t xml:space="preserve">python understanding_data.py </w:t>
       </w:r>
+      <w:proofErr w:type="spellStart"/>
       <w:r>
         <w:t>u.data</w:t>
       </w:r>
+      <w:proofErr w:type="spellEnd"/>
       <w:r>
         <w:t>”.</w:t>
       </w:r>
@@ -275,7 +277,15 @@
         <w:t>I think this distribution follows the general no</w:t>
       </w:r>
       <w:r>
-        <w:t xml:space="preserve">tion of Zipf’s law.  There are 1,682 </w:t>
+        <w:t xml:space="preserve">tion of </w:t>
+      </w:r>
+      <w:proofErr w:type="spellStart"/>
+      <w:r>
+        <w:t>Zipf’s</w:t>
+      </w:r>
+      <w:proofErr w:type="spellEnd"/>
+      <w:r>
+        <w:t xml:space="preserve"> law.  There are 1,682 </w:t>
       </w:r>
       <w:r>
         <w:t xml:space="preserve">movies, thus the film with the maximum number of reviews is ranked </w:t>
@@ -311,12 +321,7 @@
         <w:t xml:space="preserve"> number of reviews.  Thus, this data distribution follows the skewed trend where higher ranked terms (more reviews) have fewer occurrences (fewer movies), but does not follow the law to the exact numerical definition.</w:t>
       </w:r>
       <w:r>
-        <w:t xml:space="preserve">  This trend can be very clearly seen in the graph below</w:t>
-      </w:r>
-      <w:bookmarkStart w:id="0" w:name="_GoBack"/>
-      <w:bookmarkEnd w:id="0"/>
-      <w:r>
-        <w:t>.</w:t>
+        <w:t xml:space="preserve">  This trend can be very clearly seen in the graph below.</w:t>
       </w:r>
     </w:p>
     <w:p/>
@@ -402,8 +407,13 @@
       <w:r>
         <w:t xml:space="preserve">python understanding_data.py </w:t>
       </w:r>
-      <w:r>
-        <w:t>u.data”.</w:t>
+      <w:proofErr w:type="spellStart"/>
+      <w:r>
+        <w:t>u.data</w:t>
+      </w:r>
+      <w:proofErr w:type="spellEnd"/>
+      <w:r>
+        <w:t>”.</w:t>
       </w:r>
     </w:p>
     <w:p/>
@@ -602,7 +612,18 @@
     <w:p/>
     <w:p>
       <w:r>
-        <w:t>In turn, the Manhattan Distance would be 1+1+1 = 3.  This</w:t>
+        <w:t>In turn, the</w:t>
+      </w:r>
+      <w:r>
+        <w:t xml:space="preserve"> Manhattan Distance would be 1+2</w:t>
+      </w:r>
+      <w:r>
+        <w:t>+1 = 3.  T</w:t>
+      </w:r>
+      <w:bookmarkStart w:id="0" w:name="_GoBack"/>
+      <w:bookmarkEnd w:id="0"/>
+      <w:r>
+        <w:t>his</w:t>
       </w:r>
       <w:r>
         <w:t xml:space="preserve"> correctly captures the similarity that</w:t>
@@ -712,10 +733,21 @@
         <w:t xml:space="preserve">In turn, the Manhattan Distance would be </w:t>
       </w:r>
       <w:r>
-        <w:t>1</w:t>
-      </w:r>
-      <w:r>
-        <w:t>+1 = 2</w:t>
+        <w:t>2+</w:t>
+      </w:r>
+      <w:proofErr w:type="gramStart"/>
+      <w:r>
+        <w:t>.5</w:t>
+      </w:r>
+      <w:proofErr w:type="gramEnd"/>
+      <w:r>
+        <w:t xml:space="preserve"> = 2</w:t>
+      </w:r>
+      <w:r>
+        <w:t>.</w:t>
+      </w:r>
+      <w:r>
+        <w:t>5</w:t>
       </w:r>
       <w:r>
         <w:t xml:space="preserve">.  Because user2’s substituted mean rating matched user1’s rating in both cases, the algorithm interpreted </w:t>

</xml_diff>

<commit_message>
fix to include all data
</commit_message>
<xml_diff>
--- a/A4.docx
+++ b/A4.docx
@@ -47,27 +47,34 @@
         <w:t xml:space="preserve"> </w:t>
       </w:r>
       <w:r>
-        <w:t>Mean number of common reviewed movies: 18.8076608736</w:t>
-      </w:r>
-    </w:p>
-    <w:p>
+        <w:t>Mean number of common reviewed movies: 18.8079220449</w:t>
+      </w:r>
+    </w:p>
+    <w:p>
+      <w:r>
+        <w:t>Median number of common reviewed movies: 10.0</w:t>
+      </w:r>
+    </w:p>
+    <w:p>
+      <w:bookmarkStart w:id="0" w:name="_GoBack"/>
+      <w:bookmarkEnd w:id="0"/>
       <w:r>
         <w:rPr>
           <w:noProof/>
         </w:rPr>
         <w:drawing>
-          <wp:anchor distT="0" distB="0" distL="114300" distR="114300" simplePos="0" relativeHeight="251659264" behindDoc="0" locked="0" layoutInCell="1" allowOverlap="1" wp14:anchorId="277D7E0B" wp14:editId="4971BBDA">
+          <wp:anchor distT="0" distB="0" distL="114300" distR="114300" simplePos="0" relativeHeight="251661312" behindDoc="0" locked="0" layoutInCell="1" allowOverlap="1" wp14:anchorId="2752700F" wp14:editId="51CAE19A">
             <wp:simplePos x="0" y="0"/>
             <wp:positionH relativeFrom="column">
-              <wp:posOffset>51435</wp:posOffset>
+              <wp:posOffset>469900</wp:posOffset>
             </wp:positionH>
             <wp:positionV relativeFrom="paragraph">
-              <wp:posOffset>269240</wp:posOffset>
+              <wp:posOffset>177800</wp:posOffset>
             </wp:positionV>
-            <wp:extent cx="5486400" cy="4114800"/>
-            <wp:effectExtent l="0" t="0" r="0" b="0"/>
+            <wp:extent cx="5070475" cy="3802380"/>
+            <wp:effectExtent l="0" t="0" r="9525" b="7620"/>
             <wp:wrapTopAndBottom/>
-            <wp:docPr id="3" name="Picture 3" descr="Macintosh HD:Users:sonia:Desktop:eecs349:eecs349-fall16-hw4:Data.png"/>
+            <wp:docPr id="4" name="Picture 4" descr="Macintosh HD:Users:sonia:Desktop:eecs349:eecs349-fall16-hw4:Data.png"/>
             <wp:cNvGraphicFramePr>
               <a:graphicFrameLocks xmlns:a="http://schemas.openxmlformats.org/drawingml/2006/main" noChangeAspect="1"/>
             </wp:cNvGraphicFramePr>
@@ -75,7 +82,7 @@
               <a:graphicData uri="http://schemas.openxmlformats.org/drawingml/2006/picture">
                 <pic:pic xmlns:pic="http://schemas.openxmlformats.org/drawingml/2006/picture">
                   <pic:nvPicPr>
-                    <pic:cNvPr id="0" name="Picture 2" descr="Macintosh HD:Users:sonia:Desktop:eecs349:eecs349-fall16-hw4:Data.png"/>
+                    <pic:cNvPr id="0" name="Picture 1" descr="Macintosh HD:Users:sonia:Desktop:eecs349:eecs349-fall16-hw4:Data.png"/>
                     <pic:cNvPicPr>
                       <a:picLocks noChangeAspect="1" noChangeArrowheads="1"/>
                     </pic:cNvPicPr>
@@ -96,7 +103,7 @@
                   <pic:spPr bwMode="auto">
                     <a:xfrm>
                       <a:off x="0" y="0"/>
-                      <a:ext cx="5486400" cy="4114800"/>
+                      <a:ext cx="5070475" cy="3802380"/>
                     </a:xfrm>
                     <a:prstGeom prst="rect">
                       <a:avLst/>
@@ -118,25 +125,23 @@
           </wp:anchor>
         </w:drawing>
       </w:r>
-      <w:r>
-        <w:t>Median number of common reviewed movies: 10.0</w:t>
-      </w:r>
-    </w:p>
+    </w:p>
+    <w:p/>
     <w:p>
       <w:r>
         <w:rPr>
           <w:noProof/>
         </w:rPr>
         <w:drawing>
-          <wp:anchor distT="0" distB="0" distL="114300" distR="114300" simplePos="0" relativeHeight="251658240" behindDoc="0" locked="0" layoutInCell="1" allowOverlap="1" wp14:anchorId="00050F05" wp14:editId="476A2537">
+          <wp:anchor distT="0" distB="0" distL="114300" distR="114300" simplePos="0" relativeHeight="251660288" behindDoc="0" locked="0" layoutInCell="1" allowOverlap="1" wp14:anchorId="1A4DB567" wp14:editId="18E0925F">
             <wp:simplePos x="0" y="0"/>
             <wp:positionH relativeFrom="column">
-              <wp:posOffset>1080135</wp:posOffset>
+              <wp:posOffset>1198880</wp:posOffset>
             </wp:positionH>
             <wp:positionV relativeFrom="paragraph">
-              <wp:posOffset>4208145</wp:posOffset>
+              <wp:posOffset>83185</wp:posOffset>
             </wp:positionV>
-            <wp:extent cx="3660775" cy="2743835"/>
+            <wp:extent cx="3538855" cy="2651125"/>
             <wp:effectExtent l="0" t="0" r="0" b="0"/>
             <wp:wrapTopAndBottom/>
             <wp:docPr id="2" name="Picture 2" descr="Macintosh HD:Users:sonia:Desktop:eecs349:eecs349-fall16-hw4:Data.png"/>
@@ -168,7 +173,7 @@
                   <pic:spPr bwMode="auto">
                     <a:xfrm>
                       <a:off x="0" y="0"/>
-                      <a:ext cx="3660775" cy="2743835"/>
+                      <a:ext cx="3538855" cy="2651125"/>
                     </a:xfrm>
                     <a:prstGeom prst="rect">
                       <a:avLst/>
@@ -332,16 +337,25 @@
     </w:p>
     <w:p>
       <w:r>
-        <w:t>The following movies had the minimum number of reviews with: 1 review</w:t>
-      </w:r>
-    </w:p>
-    <w:p/>
-    <w:p>
-      <w:r>
-        <w:t xml:space="preserve">['1653', '1655', '1621', '1627', '1626', '1625', '1624', '1579', '1343', '1507', '1505', '1618', '1619', '1616', '1614', '1613', '1363', '1543', '1548', '1601', '1603', '1604', '1606', '1156', '1557', '1525', '1526', '814', '1492', '1493', '1494', '1498', '1122', '1235', '1236', '1482', '1486', '1130', '1572', '1571', '1570', '1577', '1576', '1575', '1574', '830', '1582', '1583', '1580', '1581', '1586', '1373', '1584', '1457', '1458', '1587', '1595', '1596', '1593', '1599', '1447', '1452', '1453', '857', '852', '1476', '1309', '1559', '1681', '1680', '1682', '1461', '1460', '1310', '1533', '1536', '1678', '1679', '1674', '1675', '1676', '1677', '1670', '1671', '1673', '677', '1414', '1320', '1325', '1329', '1520', '711', '1669', '1668', '1667', '1666', '1665', '1663', '1661', '1660', '599', '1546', '1339', '1352', '1659', '1650', '1651', '1657', '1654', '1633', '1349', '1348', '1340', '1341', '1645', '1647', '1641', '1640', '1649', '1648', '1515', '1510', '1563', '1564', '1566', '1567', '1630', '1632', '1634', '1635', '1636', '1637', '1638', '1366', '1568', '1569', '1561', '1562', '1565', '1201', '1364'] </w:t>
-      </w:r>
-    </w:p>
-    <w:p>
+        <w:t xml:space="preserve">The following movies had the minimum number of reviews </w:t>
+      </w:r>
+      <w:r>
+        <w:t>with: 1 review</w:t>
+      </w:r>
+    </w:p>
+    <w:p>
+      <w:r>
+        <w:t>['1653', '1655', '1621', '1627', '1626', '1625', '1624', '1579', '1343', '1507', '1505', '1618', '1619', '1616', '1614', '1613', '1363', '1543', '1548', '1601', '1603', '1604', '1606', '1156', '1557', '1525', '1526', '814', '1492', '1493', '1494', '1498', '1122', '1235', '1236', '1482', '1486', '1130', '1572', '1571', '1570', '1577', '1576', '1575', '1574', '830', '1582', '1583', '1580', '1581', '1586', '1373', '1584', '1457', '1458', '1587', '1595', '1596', '1593', '1599', '1447', '1452', '1453', '857', '852', '1476', '1309', '1559', '1681', '1680', '1682', '1461', '1460', '1310', '1533', '1536', '1678', '1679', '1674', '1675', '1676', '1677', '1670', '1671', '1673', '677', '1414', '1320', '1325', '1329', '1520', '711', '1669', '1668', '1667', '1666', '1665', '1663', '1661', '1660', '599', '1546', '1339', '1352', '1659', '1650', '1651', '1657', '1654', '1633', '1349', '1348', '1340', '1341', '1645', '1647', '1641', '1640', '1649', '1648', '1515', '1510', '1563', '1564', '1566', '1567', '1630', '1632', '1634', '1635', '1636', '1637', '1638', '1366', '1568', '1569', '1561', '1562', '1565', '1201', '1364'</w:t>
+      </w:r>
+      <w:r>
+        <w:t>]</w:t>
+      </w:r>
+      <w:r>
+        <w:rPr>
+          <w:noProof/>
+        </w:rPr>
+        <w:t xml:space="preserve"> </w:t>
+      </w:r>
       <w:r>
         <w:rPr>
           <w:noProof/>
@@ -618,12 +632,7 @@
         <w:t xml:space="preserve"> Manhattan Distance would be 1+2</w:t>
       </w:r>
       <w:r>
-        <w:t>+1 = 3.  T</w:t>
-      </w:r>
-      <w:bookmarkStart w:id="0" w:name="_GoBack"/>
-      <w:bookmarkEnd w:id="0"/>
-      <w:r>
-        <w:t>his</w:t>
+        <w:t>+1 = 3.  This</w:t>
       </w:r>
       <w:r>
         <w:t xml:space="preserve"> correctly captures the similarity that</w:t>
@@ -1022,7 +1031,6 @@
   <w:style w:type="character" w:default="1" w:styleId="DefaultParagraphFont">
     <w:name w:val="Default Paragraph Font"/>
     <w:uiPriority w:val="1"/>
-    <w:semiHidden/>
     <w:unhideWhenUsed/>
   </w:style>
   <w:style w:type="table" w:default="1" w:styleId="TableNormal">
@@ -1239,7 +1247,6 @@
   <w:style w:type="character" w:default="1" w:styleId="DefaultParagraphFont">
     <w:name w:val="Default Paragraph Font"/>
     <w:uiPriority w:val="1"/>
-    <w:semiHidden/>
     <w:unhideWhenUsed/>
   </w:style>
   <w:style w:type="table" w:default="1" w:styleId="TableNormal">

</xml_diff>

<commit_message>
programming done, except pickling files for testing
</commit_message>
<xml_diff>
--- a/A4.docx
+++ b/A4.docx
@@ -86,7 +86,7 @@
                     </pic:cNvPicPr>
                   </pic:nvPicPr>
                   <pic:blipFill>
-                    <a:blip r:embed="rId5">
+                    <a:blip r:embed="rId6">
                       <a:extLst>
                         <a:ext uri="{28A0092B-C50C-407E-A947-70E740481C1C}">
                           <a14:useLocalDpi xmlns:a14="http://schemas.microsoft.com/office/drawing/2010/main" val="0"/>
@@ -156,7 +156,7 @@
                     </pic:cNvPicPr>
                   </pic:nvPicPr>
                   <pic:blipFill>
-                    <a:blip r:embed="rId6">
+                    <a:blip r:embed="rId7">
                       <a:extLst>
                         <a:ext uri="{28A0092B-C50C-407E-A947-70E740481C1C}">
                           <a14:useLocalDpi xmlns:a14="http://schemas.microsoft.com/office/drawing/2010/main" val="0"/>
@@ -374,7 +374,7 @@
                     </pic:cNvPicPr>
                   </pic:nvPicPr>
                   <pic:blipFill>
-                    <a:blip r:embed="rId7">
+                    <a:blip r:embed="rId8">
                       <a:extLst>
                         <a:ext uri="{28A0092B-C50C-407E-A947-70E740481C1C}">
                           <a14:useLocalDpi xmlns:a14="http://schemas.microsoft.com/office/drawing/2010/main" val="0"/>
@@ -733,13 +733,8 @@
         <w:t xml:space="preserve">In turn, the Manhattan Distance would be </w:t>
       </w:r>
       <w:r>
-        <w:t>2+</w:t>
-      </w:r>
-      <w:proofErr w:type="gramStart"/>
-      <w:r>
-        <w:t>.5</w:t>
-      </w:r>
-      <w:proofErr w:type="gramEnd"/>
+        <w:t>2+.5</w:t>
+      </w:r>
       <w:r>
         <w:t xml:space="preserve"> = 2</w:t>
       </w:r>
@@ -902,64 +897,206 @@
       </w:r>
     </w:p>
     <w:p>
+      <w:r>
+        <w:rPr>
+          <w:b/>
+        </w:rPr>
+        <w:t xml:space="preserve">A) </w:t>
+      </w:r>
+      <w:r>
+        <w:t xml:space="preserve">I chose to use MSE (mean squared error) to assess the accuracy of </w:t>
+      </w:r>
+      <w:r>
+        <w:t>a given</w:t>
+      </w:r>
+      <w:r>
+        <w:t xml:space="preserve"> variant.  </w:t>
+      </w:r>
+      <w:r>
+        <w:t>MSE takes the difference between the actual rating and predicted rating, squares it, and then averages these values across the entire sample.  Meaning, if you have a sample of 50 draws, you would take the first draw, find the squared difference between the actual and predicted, and then do the same for the following 49 samples.  Once these squared differences are all summed, one can divide them by 50 and find the MSE across the entire sample.  In a more formulaic form</w:t>
+      </w:r>
+      <w:r>
+        <w:t>, for n draws in a given sample</w:t>
+      </w:r>
+      <w:r>
+        <w:t>:</w:t>
+      </w:r>
+    </w:p>
+    <w:p/>
+    <w:p>
       <w:pPr>
-        <w:rPr>
-          <w:b/>
+        <w:jc w:val="center"/>
+        <w:rPr>
+          <w:vertAlign w:val="superscript"/>
         </w:rPr>
       </w:pPr>
       <w:r>
-        <w:rPr>
-          <w:b/>
-        </w:rPr>
-        <w:t xml:space="preserve">Claire says that you always reject or </w:t>
-      </w:r>
-      <w:proofErr w:type="spellStart"/>
-      <w:r>
-        <w:rPr>
-          <w:b/>
-        </w:rPr>
-        <w:t>fial</w:t>
-      </w:r>
-      <w:proofErr w:type="spellEnd"/>
-      <w:r>
-        <w:rPr>
-          <w:b/>
-        </w:rPr>
-        <w:t xml:space="preserve"> to reject never accept</w:t>
+        <w:t>MSE</w:t>
+      </w:r>
+      <w:r>
+        <w:rPr>
+          <w:vertAlign w:val="subscript"/>
+        </w:rPr>
+        <w:t>sample</w:t>
+      </w:r>
+      <w:r>
+        <w:t xml:space="preserve"> = </w:t>
+      </w:r>
+      <m:oMath>
+        <m:f>
+          <m:fPr>
+            <m:ctrlPr>
+              <w:rPr>
+                <w:rFonts w:ascii="Cambria Math" w:hAnsi="Cambria Math"/>
+                <w:i/>
+              </w:rPr>
+            </m:ctrlPr>
+          </m:fPr>
+          <m:num>
+            <m:r>
+              <w:rPr>
+                <w:rFonts w:ascii="Cambria Math" w:hAnsi="Cambria Math"/>
+              </w:rPr>
+              <m:t>1</m:t>
+            </m:r>
+          </m:num>
+          <m:den>
+            <m:r>
+              <w:rPr>
+                <w:rFonts w:ascii="Cambria Math" w:hAnsi="Cambria Math"/>
+              </w:rPr>
+              <m:t>n</m:t>
+            </m:r>
+          </m:den>
+        </m:f>
+        <m:nary>
+          <m:naryPr>
+            <m:chr m:val="∑"/>
+            <m:subHide m:val="1"/>
+            <m:supHide m:val="1"/>
+            <m:ctrlPr>
+              <w:rPr>
+                <w:rFonts w:ascii="Cambria Math" w:hAnsi="Cambria Math"/>
+                <w:i/>
+              </w:rPr>
+            </m:ctrlPr>
+          </m:naryPr>
+          <m:sub/>
+          <m:sup/>
+          <m:e>
+            <m:d>
+              <m:dPr>
+                <m:ctrlPr>
+                  <w:rPr>
+                    <w:rFonts w:ascii="Cambria Math" w:hAnsi="Cambria Math"/>
+                    <w:i/>
+                  </w:rPr>
+                </m:ctrlPr>
+              </m:dPr>
+              <m:e>
+                <m:r>
+                  <w:rPr>
+                    <w:rFonts w:ascii="Cambria Math" w:hAnsi="Cambria Math"/>
+                  </w:rPr>
+                  <m:t>actual-predicted</m:t>
+                </m:r>
+              </m:e>
+            </m:d>
+          </m:e>
+        </m:nary>
+      </m:oMath>
+      <w:r>
+        <w:rPr>
+          <w:vertAlign w:val="superscript"/>
+        </w:rPr>
+        <w:t>2</w:t>
+      </w:r>
+    </w:p>
+    <w:p/>
+    <w:p>
+      <w:r>
+        <w:t xml:space="preserve">I thought it was important to not just capture how often a variant is incorrect, but to find the extent to which a variant is incorrect.  Because ratings can be a range of numbers, not a binary system, one variant may be incorrect more often, but on average makes closer predictions.  For example, variant1 could get a prediction right 50% of the time, but the other 50% it is off by 5 points.  On the other hand, variant2 could only be right 40% of the time, but the other 60% it is only off by 1 point. MSE would be able to recognize that variant2, on average, returns closer results, even if it is not completely correct as often as variant1.  </w:t>
+      </w:r>
+    </w:p>
+    <w:p/>
+    <w:p>
+      <w:r>
+        <w:t xml:space="preserve">B) </w:t>
+      </w:r>
+      <w:r>
+        <w:t>Null Hypothesis: The</w:t>
+      </w:r>
+      <w:r>
+        <w:t xml:space="preserve">re is no significant difference </w:t>
+      </w:r>
+      <w:r>
+        <w:t xml:space="preserve">between the two </w:t>
+      </w:r>
+      <w:r>
+        <w:t>variants</w:t>
+      </w:r>
+      <w:r>
+        <w:t>’</w:t>
+      </w:r>
+      <w:r>
+        <w:t xml:space="preserve"> error </w:t>
+      </w:r>
+      <w:r>
+        <w:t>measures</w:t>
+      </w:r>
+      <w:r>
+        <w:t>.</w:t>
+      </w:r>
+    </w:p>
+    <w:p/>
+    <w:p>
+      <w:r>
+        <w:t xml:space="preserve">C) </w:t>
+      </w:r>
+    </w:p>
+    <w:p/>
+    <w:p>
+      <w:r>
+        <w:t xml:space="preserve">D) The following parameters were kept constant across </w:t>
+      </w:r>
+      <w:r>
+        <w:t>the t</w:t>
+      </w:r>
+      <w:r>
+        <w:t>w</w:t>
+      </w:r>
+      <w:r>
+        <w:t>o</w:t>
+      </w:r>
+      <w:r>
+        <w:t xml:space="preserve"> comparisons:</w:t>
       </w:r>
     </w:p>
     <w:p>
       <w:pPr>
-        <w:rPr>
-          <w:b/>
-        </w:rPr>
+        <w:jc w:val="center"/>
       </w:pPr>
       <w:r>
-        <w:rPr>
-          <w:b/>
-        </w:rPr>
-        <w:t>P value of .05 probably</w:t>
-      </w:r>
-    </w:p>
-    <w:p>
-      <w:pPr>
-        <w:rPr>
-          <w:b/>
-        </w:rPr>
-      </w:pPr>
-      <w:r>
-        <w:rPr>
-          <w:b/>
-        </w:rPr>
-        <w:t>Null is what you DO</w:t>
+        <w:t>datafile = u.data, distance = 1 (Manhattan), k = 30</w:t>
+      </w:r>
+    </w:p>
+    <w:p>
+      <w:r>
+        <w:t>Manhattan distance was used for both variants so that the distance measure was kept constant, and vectors were compared in the same way.  If the distance was Pearson for one, and Manhattan for the other, results may be skewed depending on which one is better suited for the dataset.  I chose to do k=30 neighbors, because the testing set consists of 90,900 vectors, and 30 would provide a sufficient sampling of “similar” data points.  I did not want to overfit my data and choose too low of a k, but I also did not want to extend the runtime or underfit the dataset either.</w:t>
+      </w:r>
+    </w:p>
+    <w:p/>
+    <w:p>
+      <w:r>
+        <w:t>iFlag = 0:</w:t>
       </w:r>
       <w:bookmarkStart w:id="0" w:name="_GoBack"/>
       <w:bookmarkEnd w:id="0"/>
-      <w:r>
-        <w:rPr>
-          <w:b/>
-        </w:rPr>
-        <w:t xml:space="preserve"> NOT WANT</w:t>
+    </w:p>
+    <w:p/>
+    <w:p>
+      <w:r>
+        <w:t>iFlag = 1</w:t>
       </w:r>
     </w:p>
     <w:sectPr>
@@ -1133,7 +1270,6 @@
   <w:style w:type="character" w:default="1" w:styleId="DefaultParagraphFont">
     <w:name w:val="Default Paragraph Font"/>
     <w:uiPriority w:val="1"/>
-    <w:semiHidden/>
     <w:unhideWhenUsed/>
   </w:style>
   <w:style w:type="table" w:default="1" w:styleId="TableNormal">
@@ -1183,6 +1319,24 @@
       <w:sz w:val="18"/>
       <w:szCs w:val="18"/>
       <w:lang w:eastAsia="en-US"/>
+    </w:rPr>
+  </w:style>
+  <w:style w:type="paragraph" w:styleId="NormalWeb">
+    <w:name w:val="Normal (Web)"/>
+    <w:basedOn w:val="Normal"/>
+    <w:uiPriority w:val="99"/>
+    <w:semiHidden/>
+    <w:unhideWhenUsed/>
+    <w:rsid w:val="00A00559"/>
+  </w:style>
+  <w:style w:type="character" w:styleId="PlaceholderText">
+    <w:name w:val="Placeholder Text"/>
+    <w:basedOn w:val="DefaultParagraphFont"/>
+    <w:uiPriority w:val="99"/>
+    <w:semiHidden/>
+    <w:rsid w:val="00BC01ED"/>
+    <w:rPr>
+      <w:color w:val="808080"/>
     </w:rPr>
   </w:style>
 </w:styles>
@@ -1350,7 +1504,6 @@
   <w:style w:type="character" w:default="1" w:styleId="DefaultParagraphFont">
     <w:name w:val="Default Paragraph Font"/>
     <w:uiPriority w:val="1"/>
-    <w:semiHidden/>
     <w:unhideWhenUsed/>
   </w:style>
   <w:style w:type="table" w:default="1" w:styleId="TableNormal">
@@ -1400,6 +1553,24 @@
       <w:sz w:val="18"/>
       <w:szCs w:val="18"/>
       <w:lang w:eastAsia="en-US"/>
+    </w:rPr>
+  </w:style>
+  <w:style w:type="paragraph" w:styleId="NormalWeb">
+    <w:name w:val="Normal (Web)"/>
+    <w:basedOn w:val="Normal"/>
+    <w:uiPriority w:val="99"/>
+    <w:semiHidden/>
+    <w:unhideWhenUsed/>
+    <w:rsid w:val="00A00559"/>
+  </w:style>
+  <w:style w:type="character" w:styleId="PlaceholderText">
+    <w:name w:val="Placeholder Text"/>
+    <w:basedOn w:val="DefaultParagraphFont"/>
+    <w:uiPriority w:val="99"/>
+    <w:semiHidden/>
+    <w:rsid w:val="00BC01ED"/>
+    <w:rPr>
+      <w:color w:val="808080"/>
     </w:rPr>
   </w:style>
 </w:styles>
@@ -1723,4 +1894,16 @@
   </a:objectDefaults>
   <a:extraClrSchemeLst/>
 </a:theme>
+</file>
+
+<file path=customXml/item1.xml><?xml version="1.0" encoding="utf-8"?>
+<b:Sources xmlns:b="http://schemas.openxmlformats.org/officeDocument/2006/bibliography" xmlns="http://schemas.openxmlformats.org/officeDocument/2006/bibliography" SelectedStyle="/CHICAGO.XSL" StyleName="Chicago"/>
+</file>
+
+<file path=customXml/itemProps1.xml><?xml version="1.0" encoding="utf-8"?>
+<ds:datastoreItem xmlns:ds="http://schemas.openxmlformats.org/officeDocument/2006/customXml" ds:itemID="{160782D4-48B4-D24D-8185-DFE82A7D41F8}">
+  <ds:schemaRefs>
+    <ds:schemaRef ds:uri="http://schemas.openxmlformats.org/officeDocument/2006/bibliography"/>
+  </ds:schemaRefs>
+</ds:datastoreItem>
 </file>
</xml_diff>

<commit_message>
finalized code for problem 4 i think
</commit_message>
<xml_diff>
--- a/A4.docx
+++ b/A4.docx
@@ -1077,21 +1077,69 @@
         <w:jc w:val="center"/>
       </w:pPr>
       <w:r>
-        <w:t>datafile = u.data, distance = 1 (Manhattan), k = 30</w:t>
-      </w:r>
-    </w:p>
-    <w:p>
-      <w:r>
-        <w:t>Manhattan distance was used for both variants so that the distance measure was kept constant, and vectors were compared in the same way.  If the distance was Pearson for one, and Manhattan for the other, results may be skewed depending on which one is better suited for the dataset.  I chose to do k=30 neighbors, because the testing set consists of 90,900 vectors, and 30 would provide a sufficient sampling of “similar” data points.  I did not want to overfit my data and choose too low of a k, but I also did not want to extend the runtime or underfit the dataset either.</w:t>
-      </w:r>
-    </w:p>
-    <w:p/>
-    <w:p>
-      <w:r>
-        <w:t>iFlag = 0:</w:t>
+        <w:t>datafile = u.data</w:t>
+      </w:r>
+      <w:r>
+        <w:t xml:space="preserve"> (samples are serialized)</w:t>
+      </w:r>
+      <w:r>
+        <w:t>, distance = 0</w:t>
+      </w:r>
+      <w:r>
+        <w:t xml:space="preserve"> (</w:t>
+      </w:r>
+      <w:r>
+        <w:t>Pearson’s), k = 5</w:t>
+      </w:r>
+    </w:p>
+    <w:p>
+      <w:r>
+        <w:t>Pearson’s</w:t>
+      </w:r>
+      <w:r>
+        <w:t xml:space="preserve"> distance was used for both variants so that the distance measure was kept constant, and vectors were compared in the same way.  If the distance was Pearson for one, and Manhattan for the other, results may be skewed depending on which </w:t>
+      </w:r>
+      <w:r>
+        <w:t>measure</w:t>
+      </w:r>
+      <w:r>
+        <w:t xml:space="preserve"> is better suited for the dataset.</w:t>
+      </w:r>
+      <w:r>
+        <w:t xml:space="preserve"> Computing two vector’s Pearson’s relationship is faster than finding Manhattan distance.  Because each test required 50*100 = 5,000 iterations, I chose to expedite it in this way.  </w:t>
+      </w:r>
+      <w:r>
+        <w:t>I</w:t>
+      </w:r>
+      <w:r>
+        <w:t xml:space="preserve"> also chose to do k=5</w:t>
+      </w:r>
+      <w:r>
+        <w:t xml:space="preserve"> neighbors, because </w:t>
+      </w:r>
+      <w:r>
+        <w:t xml:space="preserve">I hoped to </w:t>
+      </w:r>
+      <w:r>
+        <w:t>provide a sufficient sampling of “similar” data points</w:t>
+      </w:r>
+      <w:r>
+        <w:t xml:space="preserve">, while maintaining </w:t>
       </w:r>
       <w:bookmarkStart w:id="0" w:name="_GoBack"/>
       <w:bookmarkEnd w:id="0"/>
+      <w:r>
+        <w:t>computational speed</w:t>
+      </w:r>
+      <w:r>
+        <w:t>.  I did not want to overfit my data and choose too low of a k, but I also did not want to extend the runtime or underfit the dataset.</w:t>
+      </w:r>
+    </w:p>
+    <w:p/>
+    <w:p>
+      <w:r>
+        <w:t>iFlag = 0:</w:t>
+      </w:r>
     </w:p>
     <w:p/>
     <w:p>
@@ -1901,7 +1949,7 @@
 </file>
 
 <file path=customXml/itemProps1.xml><?xml version="1.0" encoding="utf-8"?>
-<ds:datastoreItem xmlns:ds="http://schemas.openxmlformats.org/officeDocument/2006/customXml" ds:itemID="{160782D4-48B4-D24D-8185-DFE82A7D41F8}">
+<ds:datastoreItem xmlns:ds="http://schemas.openxmlformats.org/officeDocument/2006/customXml" ds:itemID="{9E4AB580-5027-444B-A500-2CB12B7CBA9D}">
   <ds:schemaRefs>
     <ds:schemaRef ds:uri="http://schemas.openxmlformats.org/officeDocument/2006/bibliography"/>
   </ds:schemaRefs>

</xml_diff>

<commit_message>
write up done aside from statistical test
</commit_message>
<xml_diff>
--- a/A4.docx
+++ b/A4.docx
@@ -17,11 +17,6 @@
       <w:r>
         <w:t>Assignment 4</w:t>
       </w:r>
-    </w:p>
-    <w:p>
-      <w:pPr>
-        <w:jc w:val="right"/>
-      </w:pPr>
     </w:p>
     <w:p>
       <w:pPr>
@@ -98,7 +93,7 @@
                     </pic:cNvPicPr>
                   </pic:nvPicPr>
                   <pic:blipFill>
-                    <a:blip r:embed="rId6">
+                    <a:blip r:embed="rId8">
                       <a:extLst>
                         <a:ext uri="{28A0092B-C50C-407E-A947-70E740481C1C}">
                           <a14:useLocalDpi xmlns:a14="http://schemas.microsoft.com/office/drawing/2010/main" val="0"/>
@@ -136,7 +131,10 @@
         </w:drawing>
       </w:r>
     </w:p>
-    <w:p/>
+    <w:p>
+      <w:bookmarkStart w:id="0" w:name="_GoBack"/>
+      <w:bookmarkEnd w:id="0"/>
+    </w:p>
     <w:p>
       <w:r>
         <w:rPr>
@@ -168,7 +166,7 @@
                     </pic:cNvPicPr>
                   </pic:nvPicPr>
                   <pic:blipFill>
-                    <a:blip r:embed="rId7">
+                    <a:blip r:embed="rId9">
                       <a:extLst>
                         <a:ext uri="{28A0092B-C50C-407E-A947-70E740481C1C}">
                           <a14:useLocalDpi xmlns:a14="http://schemas.microsoft.com/office/drawing/2010/main" val="0"/>
@@ -222,8 +220,13 @@
       <w:r>
         <w:t xml:space="preserve"> </w:t>
       </w:r>
-      <w:r>
-        <w:t xml:space="preserve">python understanding_data.py </w:t>
+      <w:proofErr w:type="gramStart"/>
+      <w:r>
+        <w:t>python</w:t>
+      </w:r>
+      <w:proofErr w:type="gramEnd"/>
+      <w:r>
+        <w:t xml:space="preserve"> understanding_data.py </w:t>
       </w:r>
       <w:r>
         <w:t>u.data</w:t>
@@ -232,7 +235,13 @@
     <w:p/>
     <w:p>
       <w:r>
-        <w:t>I created two histograms.  The first histogram constrains the x-axis such that it focuses on the concentrated lower end of the distribution.  I did this because I think it creates a more telling visual of the data, and is easier to read.  The second histogram has an x-axis that goes up to 350, because there are 346 unique common quantities, and this graph covers the entire distribution.  Because the right end of the distribution consists of outliers, where one given pair had a high number of common reviews, it is hard to see this data representation on the large-scale graph.  That being said, it does more accurately represent the entire data representation, so I thought it was important to include it.</w:t>
+        <w:t xml:space="preserve">I created two histograms.  The first histogram constrains the x-axis such that it focuses on the concentrated lower end of the distribution.  I did this because I think it creates a more telling visual of the data, and is easier to read.  The second histogram has an x-axis that goes up to 350, </w:t>
+      </w:r>
+      <w:r>
+        <w:t xml:space="preserve">such that </w:t>
+      </w:r>
+      <w:r>
+        <w:t>this graph covers the entire distribution.  Because the right end of the distribution consists of outliers, where one given pair had a high number of common reviews, it is hard to see this data representation on the large-scale graph.  That being said, it does more accurately represent the entire data representation, so I thought it was important to include it.</w:t>
       </w:r>
     </w:p>
     <w:p/>
@@ -292,7 +301,15 @@
         <w:t>I think this distribution follows the general no</w:t>
       </w:r>
       <w:r>
-        <w:t xml:space="preserve">tion of Zipf’s law.  There are 1,682 </w:t>
+        <w:t xml:space="preserve">tion of </w:t>
+      </w:r>
+      <w:proofErr w:type="spellStart"/>
+      <w:r>
+        <w:t>Zipf’s</w:t>
+      </w:r>
+      <w:proofErr w:type="spellEnd"/>
+      <w:r>
+        <w:t xml:space="preserve"> law.  There are 1,682 </w:t>
       </w:r>
       <w:r>
         <w:t xml:space="preserve">movies, thus the film with the maximum number of reviews is ranked </w:t>
@@ -398,7 +415,7 @@
                     </pic:cNvPicPr>
                   </pic:nvPicPr>
                   <pic:blipFill>
-                    <a:blip r:embed="rId8">
+                    <a:blip r:embed="rId10">
                       <a:extLst>
                         <a:ext uri="{28A0092B-C50C-407E-A947-70E740481C1C}">
                           <a14:useLocalDpi xmlns:a14="http://schemas.microsoft.com/office/drawing/2010/main" val="0"/>
@@ -440,8 +457,13 @@
       </w:r>
     </w:p>
     <w:p>
-      <w:r>
-        <w:t xml:space="preserve">python understanding_data.py </w:t>
+      <w:proofErr w:type="gramStart"/>
+      <w:r>
+        <w:t>python</w:t>
+      </w:r>
+      <w:proofErr w:type="gramEnd"/>
+      <w:r>
+        <w:t xml:space="preserve"> understanding_data.py </w:t>
       </w:r>
       <w:r>
         <w:t>u.data</w:t>
@@ -759,8 +781,13 @@
         <w:t xml:space="preserve">In turn, the Manhattan Distance would be </w:t>
       </w:r>
       <w:r>
-        <w:t>2+.5</w:t>
-      </w:r>
+        <w:t>2+</w:t>
+      </w:r>
+      <w:proofErr w:type="gramStart"/>
+      <w:r>
+        <w:t>.5</w:t>
+      </w:r>
+      <w:proofErr w:type="gramEnd"/>
       <w:r>
         <w:t xml:space="preserve"> = 2</w:t>
       </w:r>
@@ -876,7 +903,19 @@
         <w:t>I think Pearson Correlation would be better for item-based collaborative filtering.</w:t>
       </w:r>
       <w:r>
-        <w:t xml:space="preserve">  Euclidean distance is helpful when you want to know the actual numeric distance between two given objects.  However, in this scenario we simply want to know how similar two movies are to one another.  As a result, Pearson Correlation would provide a better indicator, as it holistically analyzes trends, and produces a similarity measure.  Moreover, Pearson Correlation is a great distance measures when comparing high dimensional vectors.  Because each vector consists of 943 elements, Pearson Correlation would be a helpful approach.</w:t>
+        <w:t xml:space="preserve">  Euclidean distance is helpful when you want to know the actual numeric distance between two given objects.  However, in this scenario we simply want to know how similar two movies are to one another.  As a result, Pearson Correlation would provide a better indicator, as it holistically analyzes trends, and produces a similarity measure.  Moreover, Pearson Correlation is a great distance measures when comparing high dimensional vectors.  Because each vector consists of 943 elements, Pearson Correlation would </w:t>
+      </w:r>
+      <w:r>
+        <w:t>provide more telling info</w:t>
+      </w:r>
+      <w:r>
+        <w:t>.</w:t>
+      </w:r>
+    </w:p>
+    <w:p/>
+    <w:p>
+      <w:r>
+        <w:t>For example, imagine the following two vectors:</w:t>
       </w:r>
     </w:p>
     <w:p/>
@@ -1005,6 +1044,7 @@
         <w:t xml:space="preserve"> the Euclidean method.</w:t>
       </w:r>
     </w:p>
+    <w:p/>
     <w:p>
       <w:pPr>
         <w:rPr>
@@ -1025,13 +1065,71 @@
     </w:p>
     <w:p/>
     <w:p>
-      <w:r>
-        <w:t>python user_cf.py &lt;datafile&gt; &lt;userID&gt; &lt;movieID&gt; &lt;distance&gt; &lt;k&gt; &lt;i&gt;</w:t>
-      </w:r>
-    </w:p>
-    <w:p>
-      <w:r>
-        <w:t>python item_cf.py &lt;datafile&gt; &lt;userID&gt; &lt;movieID&gt; &lt;distance&gt; &lt;k&gt; &lt;i&gt;</w:t>
+      <w:proofErr w:type="gramStart"/>
+      <w:r>
+        <w:t>python</w:t>
+      </w:r>
+      <w:proofErr w:type="gramEnd"/>
+      <w:r>
+        <w:t xml:space="preserve"> user_cf.py &lt;</w:t>
+      </w:r>
+      <w:proofErr w:type="spellStart"/>
+      <w:r>
+        <w:t>datafile</w:t>
+      </w:r>
+      <w:proofErr w:type="spellEnd"/>
+      <w:r>
+        <w:t>&gt; &lt;</w:t>
+      </w:r>
+      <w:proofErr w:type="spellStart"/>
+      <w:r>
+        <w:t>userID</w:t>
+      </w:r>
+      <w:proofErr w:type="spellEnd"/>
+      <w:r>
+        <w:t>&gt; &lt;</w:t>
+      </w:r>
+      <w:proofErr w:type="spellStart"/>
+      <w:r>
+        <w:t>movieID</w:t>
+      </w:r>
+      <w:proofErr w:type="spellEnd"/>
+      <w:r>
+        <w:t>&gt; &lt;distance&gt; &lt;k&gt; &lt;i&gt;</w:t>
+      </w:r>
+    </w:p>
+    <w:p>
+      <w:proofErr w:type="gramStart"/>
+      <w:r>
+        <w:t>python</w:t>
+      </w:r>
+      <w:proofErr w:type="gramEnd"/>
+      <w:r>
+        <w:t xml:space="preserve"> item_cf.py &lt;</w:t>
+      </w:r>
+      <w:proofErr w:type="spellStart"/>
+      <w:r>
+        <w:t>datafile</w:t>
+      </w:r>
+      <w:proofErr w:type="spellEnd"/>
+      <w:r>
+        <w:t>&gt; &lt;</w:t>
+      </w:r>
+      <w:proofErr w:type="spellStart"/>
+      <w:r>
+        <w:t>userID</w:t>
+      </w:r>
+      <w:proofErr w:type="spellEnd"/>
+      <w:r>
+        <w:t>&gt; &lt;</w:t>
+      </w:r>
+      <w:proofErr w:type="spellStart"/>
+      <w:r>
+        <w:t>movieID</w:t>
+      </w:r>
+      <w:proofErr w:type="spellEnd"/>
+      <w:r>
+        <w:t>&gt; &lt;distance&gt; &lt;k&gt; &lt;i&gt;</w:t>
       </w:r>
     </w:p>
     <w:p>
@@ -1084,7 +1182,13 @@
         <w:t xml:space="preserve"> variant.  </w:t>
       </w:r>
       <w:r>
-        <w:t>MSE takes the difference between the actual rating and predicted rating, squares it, and then averages these values across the entire sample.  Meaning, if you have a sample of 50 draws, you would take the first draw, find the squared difference between the actual and predicted, and then do the same for the following 49 samples.  Once these squared differences are all summed, one can divide them by 50 and find the MSE across the entire sample.  In a more formulaic form</w:t>
+        <w:t xml:space="preserve">MSE takes the difference between the actual rating and predicted rating, squares it, and then averages these values across the entire sample.  </w:t>
+      </w:r>
+      <w:r>
+        <w:t>For example</w:t>
+      </w:r>
+      <w:r>
+        <w:t>, if you have a sample of 50 draws, you would take the first draw, find the squared difference between the actual and predicted, and then do the same for the following 49 samples.  Once these squared differences are all summed, one can divide them by 50 and find the MSE across the entire sample.  In a more formulaic form</w:t>
       </w:r>
       <w:r>
         <w:t>, for n draws in a given sample</w:t>
@@ -1101,6 +1205,7 @@
           <w:vertAlign w:val="superscript"/>
         </w:rPr>
       </w:pPr>
+      <w:proofErr w:type="spellStart"/>
       <w:r>
         <w:t>MSE</w:t>
       </w:r>
@@ -1110,6 +1215,7 @@
         </w:rPr>
         <w:t>sample</w:t>
       </w:r>
+      <w:proofErr w:type="spellEnd"/>
       <w:r>
         <w:t xml:space="preserve"> = </w:t>
       </w:r>
@@ -1191,7 +1297,19 @@
     </w:p>
     <w:p>
       <w:r>
-        <w:t xml:space="preserve">I thought it was important to not just capture how often a variant is incorrect, but to find the extent to which a variant is incorrect.  Because ratings can be a range of numbers, not a binary system, one variant may be incorrect more often, but on average makes closer predictions.  For example, variant1 could get a prediction right 50% of the time, but the other 50% it is off by 5 points.  On the other hand, variant2 could only be right 40% of the time, but the other 60% it is only off by 1 point. MSE would be able to recognize that variant2, on average, returns closer results, even if it is not completely correct as often as variant1.  </w:t>
+        <w:t>I thought it was important to not just capture how often a variant is incorrect, but to find the extent to which a variant is incorrect.  Because ratings can be a range of numbers, not a binary system, one variant may be incorrect more often, but on average makes closer predictions.  For example, variant1 could get a prediction right 50% of the time, but the other 50% it is</w:t>
+      </w:r>
+      <w:r>
+        <w:t xml:space="preserve"> on average</w:t>
+      </w:r>
+      <w:r>
+        <w:t xml:space="preserve"> off by 5 points.  On the other hand, variant2 could only be right 40% of the time, but the other 60% it is only off</w:t>
+      </w:r>
+      <w:r>
+        <w:t xml:space="preserve"> on average</w:t>
+      </w:r>
+      <w:r>
+        <w:t xml:space="preserve"> by 1 point. MSE would be able to recognize that variant2, on average, returns closer results, even if it is not completely correct as often as variant1.  </w:t>
       </w:r>
     </w:p>
     <w:p/>
@@ -1254,8 +1372,15 @@
       <w:pPr>
         <w:jc w:val="center"/>
       </w:pPr>
-      <w:r>
-        <w:t>datafile = u.data (samples are serialized</w:t>
+      <w:proofErr w:type="spellStart"/>
+      <w:proofErr w:type="gramStart"/>
+      <w:r>
+        <w:t>datafile</w:t>
+      </w:r>
+      <w:proofErr w:type="spellEnd"/>
+      <w:proofErr w:type="gramEnd"/>
+      <w:r>
+        <w:t xml:space="preserve"> = u.data (samples are serialized</w:t>
       </w:r>
       <w:r>
         <w:t xml:space="preserve">), </w:t>
@@ -1270,8 +1395,13 @@
       </w:pPr>
     </w:p>
     <w:p>
-      <w:r>
-        <w:t xml:space="preserve">iFlag was </w:t>
+      <w:proofErr w:type="gramStart"/>
+      <w:r>
+        <w:t>iFlag</w:t>
+      </w:r>
+      <w:proofErr w:type="gramEnd"/>
+      <w:r>
+        <w:t xml:space="preserve"> was </w:t>
       </w:r>
       <w:r>
         <w:t>set to 1</w:t>
@@ -1286,92 +1416,54 @@
         <w:t xml:space="preserve"> because I hoped to provide a sufficient sampling of “similar” data points, while maintaining computational speed.  I did not want to overfit my data and choose too low of a k, but I also did not want to extend the runtime or underfit the dataset.</w:t>
       </w:r>
     </w:p>
-    <w:p/>
-    <w:p>
-      <w:pPr>
-        <w:rPr>
-          <w:b/>
-        </w:rPr>
-      </w:pPr>
-      <w:r>
-        <w:rPr>
-          <w:b/>
-        </w:rPr>
-        <w:t>Item</w:t>
-      </w:r>
-      <w:r>
-        <w:rPr>
-          <w:b/>
-        </w:rPr>
-        <w:t xml:space="preserve"> Collab where </w:t>
-      </w:r>
-      <w:r>
-        <w:rPr>
-          <w:b/>
-        </w:rPr>
-        <w:t>Distance</w:t>
-      </w:r>
-      <w:r>
-        <w:rPr>
-          <w:b/>
-        </w:rPr>
-        <w:t xml:space="preserve"> =1</w:t>
-      </w:r>
-      <w:r>
-        <w:rPr>
-          <w:b/>
-        </w:rPr>
-        <w:t xml:space="preserve"> (Manhattan)</w:t>
-      </w:r>
-      <w:r>
-        <w:rPr>
-          <w:b/>
-        </w:rPr>
-        <w:t>:</w:t>
-      </w:r>
-    </w:p>
-    <w:p>
-      <w:r>
-        <w:t xml:space="preserve">This experiment was conducted by running: </w:t>
-      </w:r>
-      <w:r>
-        <w:t>py</w:t>
-      </w:r>
-      <w:r>
-        <w:t>thon item_experiment.py u.data 1</w:t>
-      </w:r>
-      <w:r>
-        <w:t xml:space="preserve"> 5 1</w:t>
-      </w:r>
-    </w:p>
-    <w:p>
-      <w:r>
-        <w:t xml:space="preserve">The average MSE across the 50 samples was </w:t>
-      </w:r>
-      <w:r>
-        <w:rPr>
-          <w:b/>
-        </w:rPr>
-        <w:t>11.794</w:t>
-      </w:r>
-      <w:r>
-        <w:t xml:space="preserve">.  </w:t>
-      </w:r>
-      <w:r>
-        <w:t xml:space="preserve">In the figure below, each individual sample’s MSE is plotted against the iteration number.  </w:t>
-      </w:r>
-    </w:p>
-    <w:p/>
-    <w:p/>
-    <w:p>
+    <w:p>
+      <w:pPr>
+        <w:rPr>
+          <w:b/>
+        </w:rPr>
+      </w:pPr>
+    </w:p>
+    <w:p>
+      <w:r>
+        <w:t xml:space="preserve">Instead of plotting one final graph comparing the average MSE per </w:t>
+      </w:r>
+      <w:r>
+        <w:t>variant</w:t>
+      </w:r>
+      <w:r>
+        <w:t>, I thought it would be more telling to have one graph per variant to determine whether the variants act similarly or not.  It’s imperative to know if any outliers, etc. impacted the given variant’s MSE.  As a result, these graphs are a visual depiction that can be used to gauge variant similarity.</w:t>
+      </w:r>
+    </w:p>
+    <w:p>
+      <w:pPr>
+        <w:rPr>
+          <w:b/>
+        </w:rPr>
+      </w:pPr>
+    </w:p>
+    <w:p>
+      <w:pPr>
+        <w:jc w:val="center"/>
+        <w:rPr>
+          <w:b/>
+        </w:rPr>
+      </w:pPr>
       <w:r>
         <w:rPr>
           <w:noProof/>
         </w:rPr>
         <w:drawing>
-          <wp:inline distT="0" distB="0" distL="0" distR="0" wp14:anchorId="5EE78D80" wp14:editId="7C62BEEB">
-            <wp:extent cx="4046855" cy="3035140"/>
+          <wp:anchor distT="0" distB="0" distL="114300" distR="114300" simplePos="0" relativeHeight="251662336" behindDoc="0" locked="0" layoutInCell="1" allowOverlap="1" wp14:anchorId="016CB0F7" wp14:editId="244F18DE">
+            <wp:simplePos x="0" y="0"/>
+            <wp:positionH relativeFrom="column">
+              <wp:posOffset>-291465</wp:posOffset>
+            </wp:positionH>
+            <wp:positionV relativeFrom="paragraph">
+              <wp:posOffset>261620</wp:posOffset>
+            </wp:positionV>
+            <wp:extent cx="4046855" cy="3034665"/>
             <wp:effectExtent l="0" t="0" r="0" b="0"/>
+            <wp:wrapSquare wrapText="bothSides"/>
             <wp:docPr id="9" name="Picture 9" descr="Macintosh HD:Users:sonia:Desktop:eecs349:eecs349-fall16-hw4:ICManhattan.png"/>
             <wp:cNvGraphicFramePr>
               <a:graphicFrameLocks xmlns:a="http://schemas.openxmlformats.org/drawingml/2006/main" noChangeAspect="1"/>
@@ -1381,395 +1473,6 @@
                 <pic:pic xmlns:pic="http://schemas.openxmlformats.org/drawingml/2006/picture">
                   <pic:nvPicPr>
                     <pic:cNvPr id="0" name="Picture 6" descr="Macintosh HD:Users:sonia:Desktop:eecs349:eecs349-fall16-hw4:ICManhattan.png"/>
-                    <pic:cNvPicPr>
-                      <a:picLocks noChangeAspect="1" noChangeArrowheads="1"/>
-                    </pic:cNvPicPr>
-                  </pic:nvPicPr>
-                  <pic:blipFill>
-                    <a:blip r:embed="rId9">
-                      <a:extLst>
-                        <a:ext uri="{28A0092B-C50C-407E-A947-70E740481C1C}">
-                          <a14:useLocalDpi xmlns:a14="http://schemas.microsoft.com/office/drawing/2010/main" val="0"/>
-                        </a:ext>
-                      </a:extLst>
-                    </a:blip>
-                    <a:srcRect/>
-                    <a:stretch>
-                      <a:fillRect/>
-                    </a:stretch>
-                  </pic:blipFill>
-                  <pic:spPr bwMode="auto">
-                    <a:xfrm>
-                      <a:off x="0" y="0"/>
-                      <a:ext cx="4048837" cy="3036627"/>
-                    </a:xfrm>
-                    <a:prstGeom prst="rect">
-                      <a:avLst/>
-                    </a:prstGeom>
-                    <a:noFill/>
-                    <a:ln>
-                      <a:noFill/>
-                    </a:ln>
-                  </pic:spPr>
-                </pic:pic>
-              </a:graphicData>
-            </a:graphic>
-          </wp:inline>
-        </w:drawing>
-      </w:r>
-    </w:p>
-    <w:p/>
-    <w:p>
-      <w:pPr>
-        <w:rPr>
-          <w:b/>
-        </w:rPr>
-      </w:pPr>
-      <w:r>
-        <w:rPr>
-          <w:b/>
-        </w:rPr>
-        <w:t>Item</w:t>
-      </w:r>
-      <w:r>
-        <w:rPr>
-          <w:b/>
-        </w:rPr>
-        <w:t xml:space="preserve"> Collab where </w:t>
-      </w:r>
-      <w:r>
-        <w:rPr>
-          <w:b/>
-        </w:rPr>
-        <w:t>Distance</w:t>
-      </w:r>
-      <w:r>
-        <w:rPr>
-          <w:b/>
-        </w:rPr>
-        <w:t xml:space="preserve"> = 0</w:t>
-      </w:r>
-      <w:r>
-        <w:rPr>
-          <w:b/>
-        </w:rPr>
-        <w:t xml:space="preserve"> (Pearson)</w:t>
-      </w:r>
-      <w:r>
-        <w:rPr>
-          <w:b/>
-        </w:rPr>
-        <w:t>:</w:t>
-      </w:r>
-    </w:p>
-    <w:p>
-      <w:r>
-        <w:t xml:space="preserve">This experiment was conducted by running: </w:t>
-      </w:r>
-      <w:r>
-        <w:t>py</w:t>
-      </w:r>
-      <w:r>
-        <w:t>thon item_experiment.py u.data 0</w:t>
-      </w:r>
-      <w:r>
-        <w:t xml:space="preserve"> 5 1</w:t>
-      </w:r>
-    </w:p>
-    <w:p>
-      <w:r>
-        <w:t xml:space="preserve">The average MSE across the 50 samples was </w:t>
-      </w:r>
-      <w:r>
-        <w:rPr>
-          <w:b/>
-        </w:rPr>
-        <w:t>9.2296</w:t>
-      </w:r>
-      <w:r>
-        <w:t xml:space="preserve">.  In the figure below, each individual sample’s MSE is plotted against the iteration number.  </w:t>
-      </w:r>
-    </w:p>
-    <w:p/>
-    <w:p>
-      <w:r>
-        <w:rPr>
-          <w:noProof/>
-        </w:rPr>
-        <w:drawing>
-          <wp:inline distT="0" distB="0" distL="0" distR="0" wp14:anchorId="404C8698" wp14:editId="41D6D4C3">
-            <wp:extent cx="4128347" cy="3096260"/>
-            <wp:effectExtent l="0" t="0" r="12065" b="2540"/>
-            <wp:docPr id="5" name="Picture 5" descr="Macintosh HD:Users:sonia:Desktop:eecs349:eecs349-fall16-hw4:ICIPearson.png"/>
-            <wp:cNvGraphicFramePr>
-              <a:graphicFrameLocks xmlns:a="http://schemas.openxmlformats.org/drawingml/2006/main" noChangeAspect="1"/>
-            </wp:cNvGraphicFramePr>
-            <a:graphic xmlns:a="http://schemas.openxmlformats.org/drawingml/2006/main">
-              <a:graphicData uri="http://schemas.openxmlformats.org/drawingml/2006/picture">
-                <pic:pic xmlns:pic="http://schemas.openxmlformats.org/drawingml/2006/picture">
-                  <pic:nvPicPr>
-                    <pic:cNvPr id="0" name="Picture 2" descr="Macintosh HD:Users:sonia:Desktop:eecs349:eecs349-fall16-hw4:ICIPearson.png"/>
-                    <pic:cNvPicPr>
-                      <a:picLocks noChangeAspect="1" noChangeArrowheads="1"/>
-                    </pic:cNvPicPr>
-                  </pic:nvPicPr>
-                  <pic:blipFill>
-                    <a:blip r:embed="rId10">
-                      <a:extLst>
-                        <a:ext uri="{28A0092B-C50C-407E-A947-70E740481C1C}">
-                          <a14:useLocalDpi xmlns:a14="http://schemas.microsoft.com/office/drawing/2010/main" val="0"/>
-                        </a:ext>
-                      </a:extLst>
-                    </a:blip>
-                    <a:srcRect/>
-                    <a:stretch>
-                      <a:fillRect/>
-                    </a:stretch>
-                  </pic:blipFill>
-                  <pic:spPr bwMode="auto">
-                    <a:xfrm>
-                      <a:off x="0" y="0"/>
-                      <a:ext cx="4129624" cy="3097218"/>
-                    </a:xfrm>
-                    <a:prstGeom prst="rect">
-                      <a:avLst/>
-                    </a:prstGeom>
-                    <a:noFill/>
-                    <a:ln>
-                      <a:noFill/>
-                    </a:ln>
-                  </pic:spPr>
-                </pic:pic>
-              </a:graphicData>
-            </a:graphic>
-          </wp:inline>
-        </w:drawing>
-      </w:r>
-    </w:p>
-    <w:p/>
-    <w:p>
-      <w:r>
-        <w:t>As expected, Pearson</w:t>
-      </w:r>
-      <w:r>
-        <w:t xml:space="preserve"> correlation </w:t>
-      </w:r>
-      <w:r>
-        <w:t>performed better than Manhattan distance.</w:t>
-      </w:r>
-      <w:r>
-        <w:t xml:space="preserve">  Meaning, Pearson corre</w:t>
-      </w:r>
-      <w:r>
-        <w:t xml:space="preserve">lation </w:t>
-      </w:r>
-      <w:r>
-        <w:t>produced more accurate predictions than Manhattan distance.</w:t>
-      </w:r>
-      <w:r>
-        <w:t xml:space="preserve">  This correlates to my intuitions in 2b, as I expected Pearson’s correlation to be a more effective means in determining </w:t>
-      </w:r>
-      <w:r>
-        <w:t xml:space="preserve">the </w:t>
-      </w:r>
-      <w:r>
-        <w:t>similarity between t</w:t>
-      </w:r>
-      <w:r>
-        <w:t>w</w:t>
-      </w:r>
-      <w:r>
-        <w:t>o high-dimensional vectors.</w:t>
-      </w:r>
-      <w:r>
-        <w:t xml:space="preserve">  Though 2b pertained to Euclidean distance, </w:t>
-      </w:r>
-      <w:r>
-        <w:t>this method</w:t>
-      </w:r>
-      <w:r>
-        <w:t xml:space="preserve"> </w:t>
-      </w:r>
-      <w:r>
-        <w:t>mimics the inherent behavior of Manhattan distance, as they both essentially sum the</w:t>
-      </w:r>
-      <w:r>
-        <w:t xml:space="preserve"> value distance b</w:t>
-      </w:r>
-      <w:r>
-        <w:t>etween each element of a vector in order</w:t>
-      </w:r>
-      <w:r>
-        <w:t xml:space="preserve"> </w:t>
-      </w:r>
-      <w:r>
-        <w:t>to gauge the overall difference.</w:t>
-      </w:r>
-    </w:p>
-    <w:p/>
-    <w:p/>
-    <w:p>
-      <w:r>
-        <w:rPr>
-          <w:b/>
-        </w:rPr>
-        <w:t>D)</w:t>
-      </w:r>
-      <w:r>
-        <w:t xml:space="preserve"> The following parameters were kept constant across </w:t>
-      </w:r>
-      <w:r>
-        <w:t>the t</w:t>
-      </w:r>
-      <w:r>
-        <w:t>w</w:t>
-      </w:r>
-      <w:r>
-        <w:t>o</w:t>
-      </w:r>
-      <w:r>
-        <w:t xml:space="preserve"> comparisons:</w:t>
-      </w:r>
-    </w:p>
-    <w:p/>
-    <w:p>
-      <w:pPr>
-        <w:jc w:val="center"/>
-      </w:pPr>
-      <w:r>
-        <w:t>datafile = u.data</w:t>
-      </w:r>
-      <w:r>
-        <w:t xml:space="preserve"> (samples are serialized)</w:t>
-      </w:r>
-      <w:r>
-        <w:t>, distance = 0</w:t>
-      </w:r>
-      <w:r>
-        <w:t xml:space="preserve"> (</w:t>
-      </w:r>
-      <w:r>
-        <w:t>Pearson’s), k = 5</w:t>
-      </w:r>
-    </w:p>
-    <w:p>
-      <w:pPr>
-        <w:jc w:val="center"/>
-      </w:pPr>
-    </w:p>
-    <w:p>
-      <w:r>
-        <w:t>Pearson’s</w:t>
-      </w:r>
-      <w:r>
-        <w:t xml:space="preserve"> distance was used for both variants so that the distance measure was kept constant, and vectors were compared in the same way.  If the distance was Pearson for one, and Manhattan for the other, results may be skewed depending on which </w:t>
-      </w:r>
-      <w:r>
-        <w:t>measure</w:t>
-      </w:r>
-      <w:r>
-        <w:t xml:space="preserve"> is better suited for the dataset.</w:t>
-      </w:r>
-      <w:r>
-        <w:t xml:space="preserve"> Computing two vector’s Pearson’s relationship is faster than finding Manhattan distance</w:t>
-      </w:r>
-      <w:r>
-        <w:t xml:space="preserve">.  </w:t>
-      </w:r>
-      <w:r>
-        <w:t>Because each test required 50*100 = 5,000 iterations, I chose to expedite it in this way</w:t>
-      </w:r>
-      <w:r>
-        <w:t>.  Also, since it</w:t>
-      </w:r>
-      <w:r>
-        <w:t xml:space="preserve">’s </w:t>
-      </w:r>
-      <w:r>
-        <w:t xml:space="preserve">highly dimensional data, I assume these will return better results, though that is not grounded in tangible evidence yet.  </w:t>
-      </w:r>
-      <w:r>
-        <w:t xml:space="preserve"> </w:t>
-      </w:r>
-      <w:r>
-        <w:t>I</w:t>
-      </w:r>
-      <w:r>
-        <w:t xml:space="preserve"> also chose to do k=5</w:t>
-      </w:r>
-      <w:r>
-        <w:t xml:space="preserve"> neighbors, because </w:t>
-      </w:r>
-      <w:r>
-        <w:t xml:space="preserve">I hoped to </w:t>
-      </w:r>
-      <w:r>
-        <w:t>provide a sufficient sampling of “similar” data points</w:t>
-      </w:r>
-      <w:r>
-        <w:t>, while maintaining computational speed</w:t>
-      </w:r>
-      <w:r>
-        <w:t>.  I did not want to overfit my data and choose too low of a k, but I also did not want to extend the runtime or underfit the dataset.</w:t>
-      </w:r>
-    </w:p>
-    <w:p/>
-    <w:p>
-      <w:pPr>
-        <w:rPr>
-          <w:b/>
-        </w:rPr>
-      </w:pPr>
-      <w:r>
-        <w:rPr>
-          <w:b/>
-        </w:rPr>
-        <w:t>User Collab where iFlag = 0:</w:t>
-      </w:r>
-    </w:p>
-    <w:p>
-      <w:r>
-        <w:t xml:space="preserve">The experiment was conducted by running: </w:t>
-      </w:r>
-      <w:r>
-        <w:t>p</w:t>
-      </w:r>
-      <w:r>
-        <w:t>ython experiment.py u.data 0 5 0</w:t>
-      </w:r>
-    </w:p>
-    <w:p>
-      <w:r>
-        <w:t xml:space="preserve">The average MSE across the 50 samples was </w:t>
-      </w:r>
-      <w:r>
-        <w:rPr>
-          <w:b/>
-        </w:rPr>
-        <w:t>1.5154</w:t>
-      </w:r>
-      <w:r>
-        <w:t xml:space="preserve">. </w:t>
-      </w:r>
-    </w:p>
-    <w:p>
-      <w:r>
-        <w:rPr>
-          <w:noProof/>
-        </w:rPr>
-        <w:drawing>
-          <wp:inline distT="0" distB="0" distL="0" distR="0" wp14:anchorId="17E6BBEF" wp14:editId="2EC63910">
-            <wp:extent cx="4880187" cy="3660140"/>
-            <wp:effectExtent l="0" t="0" r="0" b="0"/>
-            <wp:docPr id="3" name="Picture 3" descr="Macintosh HD:Users:sonia:Desktop:eecs349:eecs349-fall16-hw4:UCIflag0.png"/>
-            <wp:cNvGraphicFramePr>
-              <a:graphicFrameLocks xmlns:a="http://schemas.openxmlformats.org/drawingml/2006/main" noChangeAspect="1"/>
-            </wp:cNvGraphicFramePr>
-            <a:graphic xmlns:a="http://schemas.openxmlformats.org/drawingml/2006/main">
-              <a:graphicData uri="http://schemas.openxmlformats.org/drawingml/2006/picture">
-                <pic:pic xmlns:pic="http://schemas.openxmlformats.org/drawingml/2006/picture">
-                  <pic:nvPicPr>
-                    <pic:cNvPr id="0" name="Picture 1" descr="Macintosh HD:Users:sonia:Desktop:eecs349:eecs349-fall16-hw4:UCIflag0.png"/>
                     <pic:cNvPicPr>
                       <a:picLocks noChangeAspect="1" noChangeArrowheads="1"/>
                     </pic:cNvPicPr>
@@ -1790,7 +1493,7 @@
                   <pic:spPr bwMode="auto">
                     <a:xfrm>
                       <a:off x="0" y="0"/>
-                      <a:ext cx="4883404" cy="3662553"/>
+                      <a:ext cx="4046855" cy="3034665"/>
                     </a:xfrm>
                     <a:prstGeom prst="rect">
                       <a:avLst/>
@@ -1803,22 +1506,50 @@
                 </pic:pic>
               </a:graphicData>
             </a:graphic>
-          </wp:inline>
+            <wp14:sizeRelH relativeFrom="page">
+              <wp14:pctWidth>0</wp14:pctWidth>
+            </wp14:sizeRelH>
+            <wp14:sizeRelV relativeFrom="page">
+              <wp14:pctHeight>0</wp14:pctHeight>
+            </wp14:sizeRelV>
+          </wp:anchor>
         </w:drawing>
       </w:r>
-    </w:p>
-    <w:p/>
-    <w:p>
-      <w:pPr>
-        <w:rPr>
-          <w:b/>
-        </w:rPr>
-      </w:pPr>
-      <w:r>
-        <w:rPr>
-          <w:b/>
-        </w:rPr>
-        <w:t>User Collab where iFlag = 1</w:t>
+      <w:r>
+        <w:rPr>
+          <w:b/>
+        </w:rPr>
+        <w:t>Item</w:t>
+      </w:r>
+      <w:r>
+        <w:rPr>
+          <w:b/>
+        </w:rPr>
+        <w:t xml:space="preserve">-Based </w:t>
+      </w:r>
+      <w:r>
+        <w:rPr>
+          <w:b/>
+        </w:rPr>
+        <w:t xml:space="preserve">where </w:t>
+      </w:r>
+      <w:r>
+        <w:rPr>
+          <w:b/>
+        </w:rPr>
+        <w:t>Distance</w:t>
+      </w:r>
+      <w:r>
+        <w:rPr>
+          <w:b/>
+        </w:rPr>
+        <w:t xml:space="preserve"> =1</w:t>
+      </w:r>
+      <w:r>
+        <w:rPr>
+          <w:b/>
+        </w:rPr>
+        <w:t xml:space="preserve"> (Manhattan)</w:t>
       </w:r>
       <w:r>
         <w:rPr>
@@ -1828,16 +1559,29 @@
       </w:r>
     </w:p>
     <w:p>
-      <w:r>
-        <w:t xml:space="preserve">The experiment was conducted by running: </w:t>
-      </w:r>
-      <w:r>
-        <w:t>p</w:t>
-      </w:r>
-      <w:r>
-        <w:t>ython experiment.py u.data 0 5 1</w:t>
-      </w:r>
-    </w:p>
+      <w:pPr>
+        <w:rPr>
+          <w:b/>
+        </w:rPr>
+      </w:pPr>
+    </w:p>
+    <w:p/>
+    <w:p/>
+    <w:p>
+      <w:r>
+        <w:t xml:space="preserve">This experiment was conducted by running: </w:t>
+      </w:r>
+      <w:r>
+        <w:t>py</w:t>
+      </w:r>
+      <w:r>
+        <w:t>thon item_experiment.py u.data 1</w:t>
+      </w:r>
+      <w:r>
+        <w:t xml:space="preserve"> 5 1</w:t>
+      </w:r>
+    </w:p>
+    <w:p/>
     <w:p>
       <w:r>
         <w:t xml:space="preserve">The average MSE across the 50 samples was </w:t>
@@ -1846,26 +1590,120 @@
         <w:rPr>
           <w:b/>
         </w:rPr>
-        <w:t>9.1886</w:t>
-      </w:r>
-      <w:r>
-        <w:rPr>
-          <w:b/>
-        </w:rPr>
-        <w:t>.</w:t>
-      </w:r>
-    </w:p>
-    <w:p/>
+        <w:t>11.794</w:t>
+      </w:r>
+      <w:r>
+        <w:t xml:space="preserve">.  </w:t>
+      </w:r>
+      <w:r>
+        <w:t xml:space="preserve">In the figure </w:t>
+      </w:r>
+      <w:r>
+        <w:t>to the left</w:t>
+      </w:r>
+      <w:r>
+        <w:t xml:space="preserve">, each individual sample’s MSE is plotted against the iteration number.  </w:t>
+      </w:r>
+    </w:p>
+    <w:p/>
+    <w:p/>
+    <w:p/>
+    <w:p>
+      <w:pPr>
+        <w:rPr>
+          <w:b/>
+        </w:rPr>
+      </w:pPr>
+    </w:p>
+    <w:p>
+      <w:pPr>
+        <w:rPr>
+          <w:b/>
+        </w:rPr>
+      </w:pPr>
+    </w:p>
+    <w:p>
+      <w:pPr>
+        <w:rPr>
+          <w:b/>
+        </w:rPr>
+      </w:pPr>
+    </w:p>
+    <w:p>
+      <w:pPr>
+        <w:rPr>
+          <w:b/>
+        </w:rPr>
+      </w:pPr>
+    </w:p>
+    <w:p>
+      <w:pPr>
+        <w:jc w:val="center"/>
+        <w:rPr>
+          <w:b/>
+        </w:rPr>
+      </w:pPr>
+      <w:r>
+        <w:rPr>
+          <w:b/>
+        </w:rPr>
+        <w:t>Item</w:t>
+      </w:r>
+      <w:r>
+        <w:rPr>
+          <w:b/>
+        </w:rPr>
+        <w:t xml:space="preserve">-Based </w:t>
+      </w:r>
+      <w:r>
+        <w:rPr>
+          <w:b/>
+        </w:rPr>
+        <w:t xml:space="preserve">where </w:t>
+      </w:r>
+      <w:r>
+        <w:rPr>
+          <w:b/>
+        </w:rPr>
+        <w:t>Distance</w:t>
+      </w:r>
+      <w:r>
+        <w:rPr>
+          <w:b/>
+        </w:rPr>
+        <w:t xml:space="preserve"> = 0</w:t>
+      </w:r>
+      <w:r>
+        <w:rPr>
+          <w:b/>
+        </w:rPr>
+        <w:t xml:space="preserve"> (Pearson)</w:t>
+      </w:r>
+      <w:r>
+        <w:rPr>
+          <w:b/>
+        </w:rPr>
+        <w:t>:</w:t>
+      </w:r>
+    </w:p>
     <w:p>
       <w:r>
         <w:rPr>
           <w:noProof/>
         </w:rPr>
         <w:drawing>
-          <wp:inline distT="0" distB="0" distL="0" distR="0" wp14:anchorId="38F42133" wp14:editId="399AE9E4">
-            <wp:extent cx="4118187" cy="3088640"/>
-            <wp:effectExtent l="0" t="0" r="0" b="10160"/>
-            <wp:docPr id="7" name="Picture 7" descr="Macintosh HD:Users:sonia:Desktop:eecs349:eecs349-fall16-hw4:UCIflag1.png"/>
+          <wp:anchor distT="0" distB="0" distL="114300" distR="114300" simplePos="0" relativeHeight="251663360" behindDoc="0" locked="0" layoutInCell="1" allowOverlap="1" wp14:anchorId="3CFC61CA" wp14:editId="582F4AA6">
+            <wp:simplePos x="0" y="0"/>
+            <wp:positionH relativeFrom="column">
+              <wp:posOffset>-304800</wp:posOffset>
+            </wp:positionH>
+            <wp:positionV relativeFrom="paragraph">
+              <wp:posOffset>40640</wp:posOffset>
+            </wp:positionV>
+            <wp:extent cx="4128135" cy="3096260"/>
+            <wp:effectExtent l="0" t="0" r="12065" b="2540"/>
+            <wp:wrapSquare wrapText="bothSides"/>
+            <wp:docPr id="5" name="Picture 5" descr="Macintosh HD:Users:sonia:Desktop:eecs349:eecs349-fall16-hw4:ICIPearson.png"/>
             <wp:cNvGraphicFramePr>
               <a:graphicFrameLocks xmlns:a="http://schemas.openxmlformats.org/drawingml/2006/main" noChangeAspect="1"/>
             </wp:cNvGraphicFramePr>
@@ -1873,7 +1711,7 @@
               <a:graphicData uri="http://schemas.openxmlformats.org/drawingml/2006/picture">
                 <pic:pic xmlns:pic="http://schemas.openxmlformats.org/drawingml/2006/picture">
                   <pic:nvPicPr>
-                    <pic:cNvPr id="0" name="Picture 4" descr="Macintosh HD:Users:sonia:Desktop:eecs349:eecs349-fall16-hw4:UCIflag1.png"/>
+                    <pic:cNvPr id="0" name="Picture 2" descr="Macintosh HD:Users:sonia:Desktop:eecs349:eecs349-fall16-hw4:ICIPearson.png"/>
                     <pic:cNvPicPr>
                       <a:picLocks noChangeAspect="1" noChangeArrowheads="1"/>
                     </pic:cNvPicPr>
@@ -1894,7 +1732,7 @@
                   <pic:spPr bwMode="auto">
                     <a:xfrm>
                       <a:off x="0" y="0"/>
-                      <a:ext cx="4118187" cy="3088640"/>
+                      <a:ext cx="4128135" cy="3096260"/>
                     </a:xfrm>
                     <a:prstGeom prst="rect">
                       <a:avLst/>
@@ -1907,23 +1745,140 @@
                 </pic:pic>
               </a:graphicData>
             </a:graphic>
-          </wp:inline>
+            <wp14:sizeRelH relativeFrom="page">
+              <wp14:pctWidth>0</wp14:pctWidth>
+            </wp14:sizeRelH>
+            <wp14:sizeRelV relativeFrom="page">
+              <wp14:pctHeight>0</wp14:pctHeight>
+            </wp14:sizeRelV>
+          </wp:anchor>
         </w:drawing>
       </w:r>
     </w:p>
     <w:p/>
     <w:p>
       <w:r>
-        <w:t>When th</w:t>
-      </w:r>
-      <w:r>
-        <w:t xml:space="preserve">e iFlag is 0, meaning </w:t>
-      </w:r>
-      <w:r>
-        <w:t xml:space="preserve">missing reviews cannot be included in the k closest neighbors, the algorithm produces more accurate predictions.  This is what I expected because there are so many missing reviews that often times the predicted value </w:t>
-      </w:r>
-      <w:r>
-        <w:t>defaults to 0.  By ensuring only similar reviewed movies are within the k closest neighbors, this algorithm ensures that the predicted value is a non-missing rating.</w:t>
+        <w:t xml:space="preserve">This experiment was conducted by running: </w:t>
+      </w:r>
+      <w:r>
+        <w:t>py</w:t>
+      </w:r>
+      <w:r>
+        <w:t>thon item_experiment.py u.data 0</w:t>
+      </w:r>
+      <w:r>
+        <w:t xml:space="preserve"> 5 1</w:t>
+      </w:r>
+    </w:p>
+    <w:p/>
+    <w:p>
+      <w:r>
+        <w:t xml:space="preserve">The average MSE across the 50 samples was </w:t>
+      </w:r>
+      <w:r>
+        <w:rPr>
+          <w:b/>
+        </w:rPr>
+        <w:t>9.2296</w:t>
+      </w:r>
+      <w:r>
+        <w:t xml:space="preserve">.  In the figure </w:t>
+      </w:r>
+      <w:r>
+        <w:t>to the left</w:t>
+      </w:r>
+      <w:r>
+        <w:t xml:space="preserve">, each individual sample’s MSE is plotted against the iteration number.  </w:t>
+      </w:r>
+    </w:p>
+    <w:p/>
+    <w:p/>
+    <w:p/>
+    <w:p/>
+    <w:p/>
+    <w:p/>
+    <w:p/>
+    <w:p>
+      <w:r>
+        <w:t>As expected, Pearson</w:t>
+      </w:r>
+      <w:r>
+        <w:t xml:space="preserve"> correlation </w:t>
+      </w:r>
+      <w:r>
+        <w:t>performed better than Manhattan distance.</w:t>
+      </w:r>
+      <w:r>
+        <w:t xml:space="preserve">  Meaning, Pearson corre</w:t>
+      </w:r>
+      <w:r>
+        <w:t xml:space="preserve">lation </w:t>
+      </w:r>
+      <w:r>
+        <w:t>produced more accurate predictions than Manhattan distance</w:t>
+      </w:r>
+      <w:r>
+        <w:t xml:space="preserve"> with a lower average MSE</w:t>
+      </w:r>
+      <w:r>
+        <w:t>.</w:t>
+      </w:r>
+      <w:r>
+        <w:t xml:space="preserve">  This correlates to my intuitions in 2b, as I expected Pearson’s correlation to be a more effective means in determining </w:t>
+      </w:r>
+      <w:r>
+        <w:t xml:space="preserve">the </w:t>
+      </w:r>
+      <w:r>
+        <w:t>similarity between t</w:t>
+      </w:r>
+      <w:r>
+        <w:t>w</w:t>
+      </w:r>
+      <w:r>
+        <w:t>o high-dimensional vectors</w:t>
+      </w:r>
+      <w:r>
+        <w:t xml:space="preserve"> that Euclidean distance</w:t>
+      </w:r>
+      <w:r>
+        <w:t>.</w:t>
+      </w:r>
+      <w:r>
+        <w:t xml:space="preserve">  </w:t>
+      </w:r>
+      <w:r>
+        <w:t>Euclidean distance</w:t>
+      </w:r>
+      <w:r>
+        <w:t xml:space="preserve"> </w:t>
+      </w:r>
+      <w:r>
+        <w:t>echoes</w:t>
+      </w:r>
+      <w:r>
+        <w:t xml:space="preserve"> the inherent </w:t>
+      </w:r>
+      <w:r>
+        <w:t>concern</w:t>
+      </w:r>
+      <w:r>
+        <w:t xml:space="preserve"> of Manhattan distance, as they both </w:t>
+      </w:r>
+      <w:r>
+        <w:t>focus on the raw</w:t>
+      </w:r>
+      <w:r>
+        <w:t xml:space="preserve"> </w:t>
+      </w:r>
+      <w:r>
+        <w:t>value distance b</w:t>
+      </w:r>
+      <w:r>
+        <w:t xml:space="preserve">etween each element.  Pearson’s correlation further manipulates these calculations to provide a more overarching analysis </w:t>
+      </w:r>
+      <w:r>
+        <w:t xml:space="preserve">on the similarity between two vectors, ranging from -1 to 1.  </w:t>
       </w:r>
     </w:p>
     <w:p/>
@@ -1935,47 +1890,164 @@
         <w:t>D)</w:t>
       </w:r>
       <w:r>
-        <w:rPr>
-          <w:b/>
-        </w:rPr>
+        <w:t xml:space="preserve"> The following parameters were kept constant across </w:t>
+      </w:r>
+      <w:r>
+        <w:t>the t</w:t>
+      </w:r>
+      <w:r>
+        <w:t>w</w:t>
+      </w:r>
+      <w:r>
+        <w:t>o</w:t>
+      </w:r>
+      <w:r>
+        <w:t xml:space="preserve"> comparisons:</w:t>
+      </w:r>
+    </w:p>
+    <w:p/>
+    <w:p>
+      <w:pPr>
+        <w:jc w:val="center"/>
+      </w:pPr>
+      <w:r>
+        <w:t>datafile = u.data</w:t>
+      </w:r>
+      <w:r>
+        <w:t xml:space="preserve"> (samples are serialized)</w:t>
+      </w:r>
+      <w:r>
+        <w:t>, distance = 0</w:t>
+      </w:r>
+      <w:r>
+        <w:t xml:space="preserve"> (</w:t>
+      </w:r>
+      <w:r>
+        <w:t>Pearson’s), k = 5</w:t>
+      </w:r>
+    </w:p>
+    <w:p>
+      <w:pPr>
+        <w:jc w:val="center"/>
+      </w:pPr>
+    </w:p>
+    <w:p>
+      <w:r>
+        <w:t>Pearson’s</w:t>
+      </w:r>
+      <w:r>
+        <w:t xml:space="preserve"> distance was used for both variants so that the distance measure was kept constant, and vectors were compared in the same way.  If the distance was Pearson for one, and Manhattan for the other, results may be skewed depending on which </w:t>
+      </w:r>
+      <w:r>
+        <w:t>measure</w:t>
+      </w:r>
+      <w:r>
+        <w:t xml:space="preserve"> is better suited for the dataset.</w:t>
+      </w:r>
+      <w:r>
+        <w:t xml:space="preserve"> Computing two vector’s Pearson’s relationship is faster than finding Manhattan distance</w:t>
+      </w:r>
+      <w:r>
+        <w:t xml:space="preserve">.  </w:t>
+      </w:r>
+      <w:r>
+        <w:t>Because each test required 50*100 = 5,000 iterations, I chose to expedite it in this way</w:t>
+      </w:r>
+      <w:r>
+        <w:t>.  Also, since it</w:t>
+      </w:r>
+      <w:r>
+        <w:t xml:space="preserve">’s </w:t>
+      </w:r>
+      <w:r>
+        <w:t>highly dimensional data, I assume t</w:t>
+      </w:r>
+      <w:r>
+        <w:t xml:space="preserve">hese will return better </w:t>
+      </w:r>
+      <w:r>
+        <w:t>results,</w:t>
+      </w:r>
+      <w:r>
+        <w:t xml:space="preserve"> as done in part C</w:t>
+      </w:r>
+      <w:r>
+        <w:t xml:space="preserve">.  </w:t>
+      </w:r>
+      <w:r>
         <w:t xml:space="preserve"> </w:t>
       </w:r>
       <w:r>
-        <w:t>Based on the above tests, the best settings are: distance = 0 (Pearson’s), iFlag = 0</w:t>
-      </w:r>
-      <w:r>
-        <w:t>.  These conditions were held constant for the below User-Based Collab Filtering tests.</w:t>
-      </w:r>
-    </w:p>
-    <w:p/>
-    <w:p>
-      <w:r>
-        <w:t>K=1: t</w:t>
-      </w:r>
-      <w:r>
-        <w:t>he average MSE across the 50 samples was</w:t>
-      </w:r>
-      <w:r>
-        <w:t xml:space="preserve">: </w:t>
-      </w:r>
-      <w:r>
-        <w:rPr>
-          <w:b/>
-        </w:rPr>
-        <w:t>1.7734</w:t>
-      </w:r>
-    </w:p>
-    <w:p/>
+        <w:t>I</w:t>
+      </w:r>
+      <w:r>
+        <w:t xml:space="preserve"> also chose to do k=5</w:t>
+      </w:r>
+      <w:r>
+        <w:t xml:space="preserve"> neighbors</w:t>
+      </w:r>
+      <w:r>
+        <w:t xml:space="preserve"> because </w:t>
+      </w:r>
+      <w:r>
+        <w:t xml:space="preserve">I hoped to </w:t>
+      </w:r>
+      <w:r>
+        <w:t>provide a sufficient sampling of “similar” data points</w:t>
+      </w:r>
+      <w:r>
+        <w:t>, while maintaining computational speed</w:t>
+      </w:r>
+      <w:r>
+        <w:t>.  I did not want to overfit my data and choose too low of a k, but I also did not want to extend the runtime or underfit the dataset.</w:t>
+      </w:r>
+    </w:p>
+    <w:p/>
+    <w:p>
+      <w:r>
+        <w:t>Instead of plotting one final graph comparing the average MSE per variant, I thought it would be more telling to have one graph per variant to determine whether the variants act similarly or not.  It’s imperative to know if any outliers, etc. impacted the given variant’s MSE.  As a result, these graphs are a visual depiction that can be used to gauge variant similarity.</w:t>
+      </w:r>
+    </w:p>
+    <w:p/>
+    <w:p/>
+    <w:p>
+      <w:pPr>
+        <w:jc w:val="center"/>
+        <w:rPr>
+          <w:b/>
+        </w:rPr>
+      </w:pPr>
+      <w:r>
+        <w:rPr>
+          <w:b/>
+        </w:rPr>
+        <w:t xml:space="preserve">User-Based </w:t>
+      </w:r>
+      <w:r>
+        <w:rPr>
+          <w:b/>
+        </w:rPr>
+        <w:t>where iFlag = 0:</w:t>
+      </w:r>
+    </w:p>
     <w:p>
       <w:r>
         <w:rPr>
           <w:noProof/>
         </w:rPr>
         <w:drawing>
-          <wp:inline distT="0" distB="0" distL="0" distR="0" wp14:anchorId="6414E7DF" wp14:editId="056E678A">
-            <wp:extent cx="3427305" cy="2570480"/>
-            <wp:effectExtent l="0" t="0" r="1905" b="0"/>
-            <wp:docPr id="8" name="Picture 8" descr="Macintosh HD:Users:sonia:Desktop:eecs349:eecs349-fall16-hw4:UCk1.png"/>
+          <wp:anchor distT="0" distB="0" distL="114300" distR="114300" simplePos="0" relativeHeight="251664384" behindDoc="0" locked="0" layoutInCell="1" allowOverlap="1" wp14:anchorId="5CD4F623" wp14:editId="28865FC4">
+            <wp:simplePos x="0" y="0"/>
+            <wp:positionH relativeFrom="column">
+              <wp:posOffset>-62865</wp:posOffset>
+            </wp:positionH>
+            <wp:positionV relativeFrom="paragraph">
+              <wp:posOffset>154940</wp:posOffset>
+            </wp:positionV>
+            <wp:extent cx="3555365" cy="2667000"/>
+            <wp:effectExtent l="0" t="0" r="635" b="0"/>
+            <wp:wrapSquare wrapText="bothSides"/>
+            <wp:docPr id="3" name="Picture 3" descr="Macintosh HD:Users:sonia:Desktop:eecs349:eecs349-fall16-hw4:UCIflag0.png"/>
             <wp:cNvGraphicFramePr>
               <a:graphicFrameLocks xmlns:a="http://schemas.openxmlformats.org/drawingml/2006/main" noChangeAspect="1"/>
             </wp:cNvGraphicFramePr>
@@ -1983,7 +2055,7 @@
               <a:graphicData uri="http://schemas.openxmlformats.org/drawingml/2006/picture">
                 <pic:pic xmlns:pic="http://schemas.openxmlformats.org/drawingml/2006/picture">
                   <pic:nvPicPr>
-                    <pic:cNvPr id="0" name="Picture 5" descr="Macintosh HD:Users:sonia:Desktop:eecs349:eecs349-fall16-hw4:UCk1.png"/>
+                    <pic:cNvPr id="0" name="Picture 1" descr="Macintosh HD:Users:sonia:Desktop:eecs349:eecs349-fall16-hw4:UCIflag0.png"/>
                     <pic:cNvPicPr>
                       <a:picLocks noChangeAspect="1" noChangeArrowheads="1"/>
                     </pic:cNvPicPr>
@@ -2004,7 +2076,7 @@
                   <pic:spPr bwMode="auto">
                     <a:xfrm>
                       <a:off x="0" y="0"/>
-                      <a:ext cx="3429473" cy="2572106"/>
+                      <a:ext cx="3555365" cy="2667000"/>
                     </a:xfrm>
                     <a:prstGeom prst="rect">
                       <a:avLst/>
@@ -2017,42 +2089,128 @@
                 </pic:pic>
               </a:graphicData>
             </a:graphic>
-          </wp:inline>
+            <wp14:sizeRelH relativeFrom="page">
+              <wp14:pctWidth>0</wp14:pctWidth>
+            </wp14:sizeRelH>
+            <wp14:sizeRelV relativeFrom="page">
+              <wp14:pctHeight>0</wp14:pctHeight>
+            </wp14:sizeRelV>
+          </wp:anchor>
         </w:drawing>
       </w:r>
     </w:p>
-    <w:p>
-      <w:pPr>
-        <w:rPr>
-          <w:b/>
-        </w:rPr>
-      </w:pPr>
-    </w:p>
-    <w:p>
-      <w:r>
-        <w:t>K=2: the average MSE across the 50 samples was:</w:t>
-      </w:r>
-      <w:r>
-        <w:t xml:space="preserve"> </w:t>
-      </w:r>
-      <w:r>
-        <w:rPr>
-          <w:b/>
-        </w:rPr>
-        <w:t>1.9098</w:t>
-      </w:r>
-    </w:p>
-    <w:p/>
+    <w:p/>
+    <w:p/>
+    <w:p>
+      <w:r>
+        <w:t xml:space="preserve">The experiment was conducted by running: </w:t>
+      </w:r>
+      <w:r>
+        <w:t>p</w:t>
+      </w:r>
+      <w:r>
+        <w:t>ython experiment.py u.data 0 5 0</w:t>
+      </w:r>
+    </w:p>
+    <w:p/>
+    <w:p>
+      <w:r>
+        <w:t xml:space="preserve">The average MSE across the 50 samples was </w:t>
+      </w:r>
+      <w:r>
+        <w:rPr>
+          <w:b/>
+        </w:rPr>
+        <w:t>1.5154</w:t>
+      </w:r>
+      <w:r>
+        <w:t xml:space="preserve">. </w:t>
+      </w:r>
+      <w:r>
+        <w:t xml:space="preserve">In the figure to the left, each individual sample’s MSE is plotted against the iteration number.  </w:t>
+      </w:r>
+    </w:p>
+    <w:p/>
+    <w:p/>
+    <w:p>
+      <w:pPr>
+        <w:rPr>
+          <w:b/>
+        </w:rPr>
+      </w:pPr>
+    </w:p>
+    <w:p>
+      <w:pPr>
+        <w:rPr>
+          <w:b/>
+        </w:rPr>
+      </w:pPr>
+    </w:p>
+    <w:p>
+      <w:pPr>
+        <w:rPr>
+          <w:b/>
+        </w:rPr>
+      </w:pPr>
+    </w:p>
+    <w:p>
+      <w:pPr>
+        <w:rPr>
+          <w:b/>
+        </w:rPr>
+      </w:pPr>
+    </w:p>
+    <w:p>
+      <w:pPr>
+        <w:rPr>
+          <w:b/>
+        </w:rPr>
+      </w:pPr>
+    </w:p>
+    <w:p>
+      <w:pPr>
+        <w:jc w:val="center"/>
+        <w:rPr>
+          <w:b/>
+        </w:rPr>
+      </w:pPr>
+      <w:r>
+        <w:rPr>
+          <w:b/>
+        </w:rPr>
+        <w:t xml:space="preserve">User-Based </w:t>
+      </w:r>
+      <w:r>
+        <w:rPr>
+          <w:b/>
+        </w:rPr>
+        <w:t>where iFlag = 1</w:t>
+      </w:r>
+      <w:r>
+        <w:rPr>
+          <w:b/>
+        </w:rPr>
+        <w:t>:</w:t>
+      </w:r>
+    </w:p>
     <w:p>
       <w:r>
         <w:rPr>
           <w:noProof/>
         </w:rPr>
         <w:drawing>
-          <wp:inline distT="0" distB="0" distL="0" distR="0" wp14:anchorId="767D5393" wp14:editId="28D39754">
-            <wp:extent cx="4175760" cy="3131820"/>
-            <wp:effectExtent l="0" t="0" r="0" b="0"/>
-            <wp:docPr id="10" name="Picture 10" descr="Macintosh HD:Users:sonia:Desktop:eecs349:eecs349-fall16-hw4:UCk2.png"/>
+          <wp:anchor distT="0" distB="0" distL="114300" distR="114300" simplePos="0" relativeHeight="251665408" behindDoc="0" locked="0" layoutInCell="1" allowOverlap="1" wp14:anchorId="3EB859D8" wp14:editId="37BCB70E">
+            <wp:simplePos x="0" y="0"/>
+            <wp:positionH relativeFrom="column">
+              <wp:posOffset>-62865</wp:posOffset>
+            </wp:positionH>
+            <wp:positionV relativeFrom="paragraph">
+              <wp:posOffset>55880</wp:posOffset>
+            </wp:positionV>
+            <wp:extent cx="4117975" cy="3088640"/>
+            <wp:effectExtent l="0" t="0" r="0" b="10160"/>
+            <wp:wrapSquare wrapText="bothSides"/>
+            <wp:docPr id="7" name="Picture 7" descr="Macintosh HD:Users:sonia:Desktop:eecs349:eecs349-fall16-hw4:UCIflag1.png"/>
             <wp:cNvGraphicFramePr>
               <a:graphicFrameLocks xmlns:a="http://schemas.openxmlformats.org/drawingml/2006/main" noChangeAspect="1"/>
             </wp:cNvGraphicFramePr>
@@ -2060,7 +2218,7 @@
               <a:graphicData uri="http://schemas.openxmlformats.org/drawingml/2006/picture">
                 <pic:pic xmlns:pic="http://schemas.openxmlformats.org/drawingml/2006/picture">
                   <pic:nvPicPr>
-                    <pic:cNvPr id="0" name="Picture 7" descr="Macintosh HD:Users:sonia:Desktop:eecs349:eecs349-fall16-hw4:UCk2.png"/>
+                    <pic:cNvPr id="0" name="Picture 4" descr="Macintosh HD:Users:sonia:Desktop:eecs349:eecs349-fall16-hw4:UCIflag1.png"/>
                     <pic:cNvPicPr>
                       <a:picLocks noChangeAspect="1" noChangeArrowheads="1"/>
                     </pic:cNvPicPr>
@@ -2081,7 +2239,7 @@
                   <pic:spPr bwMode="auto">
                     <a:xfrm>
                       <a:off x="0" y="0"/>
-                      <a:ext cx="4176364" cy="3132273"/>
+                      <a:ext cx="4117975" cy="3088640"/>
                     </a:xfrm>
                     <a:prstGeom prst="rect">
                       <a:avLst/>
@@ -2094,45 +2252,182 @@
                 </pic:pic>
               </a:graphicData>
             </a:graphic>
-          </wp:inline>
+            <wp14:sizeRelH relativeFrom="page">
+              <wp14:pctWidth>0</wp14:pctWidth>
+            </wp14:sizeRelH>
+            <wp14:sizeRelV relativeFrom="page">
+              <wp14:pctHeight>0</wp14:pctHeight>
+            </wp14:sizeRelV>
+          </wp:anchor>
         </w:drawing>
       </w:r>
     </w:p>
-    <w:p>
-      <w:pPr>
-        <w:rPr>
-          <w:b/>
-        </w:rPr>
-      </w:pPr>
-    </w:p>
-    <w:p>
-      <w:r>
-        <w:t xml:space="preserve">K=4: the average MSE across the 50 samples was: </w:t>
-      </w:r>
-      <w:r>
-        <w:rPr>
-          <w:b/>
-        </w:rPr>
-        <w:t>1.6458</w:t>
-      </w:r>
-    </w:p>
-    <w:p/>
-    <w:p>
-      <w:pPr>
-        <w:rPr>
-          <w:b/>
-        </w:rPr>
-      </w:pPr>
-      <w:r>
-        <w:rPr>
-          <w:b/>
+    <w:p/>
+    <w:p/>
+    <w:p>
+      <w:r>
+        <w:t xml:space="preserve">The experiment was conducted by running: </w:t>
+      </w:r>
+      <w:r>
+        <w:t>p</w:t>
+      </w:r>
+      <w:r>
+        <w:t>ython experiment.py u.data 0 5 1</w:t>
+      </w:r>
+    </w:p>
+    <w:p/>
+    <w:p>
+      <w:r>
+        <w:t xml:space="preserve">The average MSE across the 50 samples was </w:t>
+      </w:r>
+      <w:r>
+        <w:rPr>
+          <w:b/>
+        </w:rPr>
+        <w:t>9.1886</w:t>
+      </w:r>
+      <w:r>
+        <w:rPr>
+          <w:b/>
+        </w:rPr>
+        <w:t>.</w:t>
+      </w:r>
+      <w:r>
+        <w:t xml:space="preserve"> </w:t>
+      </w:r>
+      <w:r>
+        <w:t xml:space="preserve">In the figure to the left, each individual sample’s MSE is plotted against the iteration number.  </w:t>
+      </w:r>
+    </w:p>
+    <w:p/>
+    <w:p/>
+    <w:p/>
+    <w:p/>
+    <w:p/>
+    <w:p>
+      <w:r>
+        <w:t>When th</w:t>
+      </w:r>
+      <w:r>
+        <w:t xml:space="preserve">e iFlag is 0, meaning </w:t>
+      </w:r>
+      <w:r>
+        <w:t>missing reviews cannot be included in the k closest neighbors, the algorithm produces more accurate predictions</w:t>
+      </w:r>
+      <w:r>
+        <w:t xml:space="preserve"> and lower average MSE</w:t>
+      </w:r>
+      <w:r>
+        <w:t xml:space="preserve">.  This is what I expected because there are so many missing reviews that often times the predicted value </w:t>
+      </w:r>
+      <w:r>
+        <w:t>defaults to 0.  By ensuring only similar reviewed movies are within the k closest neighbors, this algorithm ensures that the predicte</w:t>
+      </w:r>
+      <w:r>
+        <w:t>d value is a non-missing rating, and in turn produces more accurate predictions with a lower error rate.</w:t>
+      </w:r>
+    </w:p>
+    <w:p/>
+    <w:p>
+      <w:r>
+        <w:rPr>
+          <w:b/>
+        </w:rPr>
+        <w:t>D)</w:t>
+      </w:r>
+      <w:r>
+        <w:rPr>
+          <w:b/>
+        </w:rPr>
+        <w:t xml:space="preserve"> </w:t>
+      </w:r>
+      <w:r>
+        <w:t>Based on the above tests, the best settings are: distance = 0 (Pearson’s), iFlag = 0</w:t>
+      </w:r>
+      <w:r>
+        <w:t xml:space="preserve">.  </w:t>
+      </w:r>
+    </w:p>
+    <w:p>
+      <w:r>
+        <w:t>These conditions were held constant for the below User-Based Collab Filtering tests.</w:t>
+      </w:r>
+    </w:p>
+    <w:p/>
+    <w:p>
+      <w:r>
+        <w:t xml:space="preserve">Instead of plotting one final graph comparing the average MSE per </w:t>
+      </w:r>
+      <w:r>
+        <w:t>variant</w:t>
+      </w:r>
+      <w:r>
+        <w:t xml:space="preserve">, I thought it would be more telling to </w:t>
+      </w:r>
+      <w:r>
+        <w:t>have one graph</w:t>
+      </w:r>
+      <w:r>
+        <w:t xml:space="preserve"> per </w:t>
+      </w:r>
+      <w:r>
+        <w:t xml:space="preserve">variant </w:t>
+      </w:r>
+      <w:r>
+        <w:t xml:space="preserve">to determine whether the variants act similarly or not.  It’s imperative to know if any outliers, etc. impacted the given </w:t>
+      </w:r>
+      <w:r>
+        <w:t>variant’s</w:t>
+      </w:r>
+      <w:r>
+        <w:t xml:space="preserve"> </w:t>
+      </w:r>
+      <w:r>
+        <w:t>MSE</w:t>
+      </w:r>
+      <w:r>
+        <w:t>.  As a result, these graphs are a visual depiction that can be used to gauge variant similarity.</w:t>
+      </w:r>
+    </w:p>
+    <w:p/>
+    <w:p>
+      <w:pPr>
+        <w:jc w:val="center"/>
+        <w:rPr>
+          <w:b/>
+        </w:rPr>
+      </w:pPr>
+      <w:r>
+        <w:rPr>
+          <w:b/>
+        </w:rPr>
+        <w:t xml:space="preserve">User-Based </w:t>
+      </w:r>
+      <w:r>
+        <w:rPr>
+          <w:b/>
+        </w:rPr>
+        <w:t>K=1</w:t>
+      </w:r>
+    </w:p>
+    <w:p>
+      <w:r>
+        <w:rPr>
           <w:noProof/>
         </w:rPr>
         <w:drawing>
-          <wp:inline distT="0" distB="0" distL="0" distR="0" wp14:anchorId="3D090841" wp14:editId="71F71D2B">
-            <wp:extent cx="4275455" cy="3206591"/>
-            <wp:effectExtent l="0" t="0" r="0" b="0"/>
-            <wp:docPr id="11" name="Picture 11" descr="Macintosh HD:Users:sonia:Desktop:eecs349:eecs349-fall16-hw4:UCk4.png"/>
+          <wp:anchor distT="0" distB="0" distL="114300" distR="114300" simplePos="0" relativeHeight="251666432" behindDoc="0" locked="0" layoutInCell="1" allowOverlap="1" wp14:anchorId="2B392A33" wp14:editId="29FA44A4">
+            <wp:simplePos x="0" y="0"/>
+            <wp:positionH relativeFrom="column">
+              <wp:posOffset>-62865</wp:posOffset>
+            </wp:positionH>
+            <wp:positionV relativeFrom="paragraph">
+              <wp:posOffset>56515</wp:posOffset>
+            </wp:positionV>
+            <wp:extent cx="3427095" cy="2570480"/>
+            <wp:effectExtent l="0" t="0" r="1905" b="0"/>
+            <wp:wrapSquare wrapText="bothSides"/>
+            <wp:docPr id="8" name="Picture 8" descr="Macintosh HD:Users:sonia:Desktop:eecs349:eecs349-fall16-hw4:UCk1.png"/>
             <wp:cNvGraphicFramePr>
               <a:graphicFrameLocks xmlns:a="http://schemas.openxmlformats.org/drawingml/2006/main" noChangeAspect="1"/>
             </wp:cNvGraphicFramePr>
@@ -2140,7 +2435,7 @@
               <a:graphicData uri="http://schemas.openxmlformats.org/drawingml/2006/picture">
                 <pic:pic xmlns:pic="http://schemas.openxmlformats.org/drawingml/2006/picture">
                   <pic:nvPicPr>
-                    <pic:cNvPr id="0" name="Picture 2" descr="Macintosh HD:Users:sonia:Desktop:eecs349:eecs349-fall16-hw4:UCk4.png"/>
+                    <pic:cNvPr id="0" name="Picture 5" descr="Macintosh HD:Users:sonia:Desktop:eecs349:eecs349-fall16-hw4:UCk1.png"/>
                     <pic:cNvPicPr>
                       <a:picLocks noChangeAspect="1" noChangeArrowheads="1"/>
                     </pic:cNvPicPr>
@@ -2161,7 +2456,7 @@
                   <pic:spPr bwMode="auto">
                     <a:xfrm>
                       <a:off x="0" y="0"/>
-                      <a:ext cx="4275455" cy="3206591"/>
+                      <a:ext cx="3427095" cy="2570480"/>
                     </a:xfrm>
                     <a:prstGeom prst="rect">
                       <a:avLst/>
@@ -2174,43 +2469,97 @@
                 </pic:pic>
               </a:graphicData>
             </a:graphic>
-          </wp:inline>
+            <wp14:sizeRelH relativeFrom="page">
+              <wp14:pctWidth>0</wp14:pctWidth>
+            </wp14:sizeRelH>
+            <wp14:sizeRelV relativeFrom="page">
+              <wp14:pctHeight>0</wp14:pctHeight>
+            </wp14:sizeRelV>
+          </wp:anchor>
         </w:drawing>
       </w:r>
-    </w:p>
-    <w:p>
-      <w:pPr>
-        <w:rPr>
-          <w:b/>
-        </w:rPr>
-      </w:pPr>
-    </w:p>
-    <w:p>
-      <w:pPr>
-        <w:rPr>
-          <w:b/>
-        </w:rPr>
-      </w:pPr>
-      <w:r>
-        <w:t xml:space="preserve">K=8: the average MSE across the 50 samples was: </w:t>
-      </w:r>
-      <w:r>
-        <w:rPr>
-          <w:b/>
-        </w:rPr>
-        <w:t>1.4336</w:t>
-      </w:r>
-    </w:p>
+      <w:r>
+        <w:t xml:space="preserve"> </w:t>
+      </w:r>
+    </w:p>
+    <w:p/>
+    <w:p>
+      <w:r>
+        <w:t>T</w:t>
+      </w:r>
+      <w:r>
+        <w:t>he average MSE across the 50 samples was</w:t>
+      </w:r>
+      <w:r>
+        <w:t xml:space="preserve">: </w:t>
+      </w:r>
+      <w:r>
+        <w:rPr>
+          <w:b/>
+        </w:rPr>
+        <w:t>1.7734</w:t>
+      </w:r>
+      <w:r>
+        <w:rPr>
+          <w:b/>
+        </w:rPr>
+        <w:t xml:space="preserve">.  </w:t>
+      </w:r>
+      <w:r>
+        <w:t xml:space="preserve">In the figure to the left, each individual sample’s MSE is plotted against the iteration number.  </w:t>
+      </w:r>
+    </w:p>
+    <w:p/>
+    <w:p/>
+    <w:p/>
+    <w:p/>
+    <w:p>
+      <w:pPr>
+        <w:jc w:val="center"/>
+        <w:rPr>
+          <w:b/>
+        </w:rPr>
+      </w:pPr>
+    </w:p>
+    <w:p>
+      <w:pPr>
+        <w:jc w:val="center"/>
+        <w:rPr>
+          <w:b/>
+        </w:rPr>
+      </w:pPr>
+      <w:r>
+        <w:rPr>
+          <w:b/>
+        </w:rPr>
+        <w:t xml:space="preserve">User-Based </w:t>
+      </w:r>
+      <w:r>
+        <w:rPr>
+          <w:b/>
+        </w:rPr>
+        <w:t>K=2</w:t>
+      </w:r>
+    </w:p>
+    <w:p/>
     <w:p>
       <w:r>
         <w:rPr>
           <w:noProof/>
         </w:rPr>
         <w:drawing>
-          <wp:inline distT="0" distB="0" distL="0" distR="0" wp14:anchorId="759B8D78" wp14:editId="4F41B010">
-            <wp:extent cx="4253653" cy="3190240"/>
-            <wp:effectExtent l="0" t="0" r="0" b="10160"/>
-            <wp:docPr id="13" name="Picture 13" descr="Macintosh HD:Users:sonia:Desktop:eecs349:eecs349-fall16-hw4:UCk8.png"/>
+          <wp:anchor distT="0" distB="0" distL="114300" distR="114300" simplePos="0" relativeHeight="251667456" behindDoc="0" locked="0" layoutInCell="1" allowOverlap="1" wp14:anchorId="35725BD9" wp14:editId="53AC51F0">
+            <wp:simplePos x="0" y="0"/>
+            <wp:positionH relativeFrom="column">
+              <wp:posOffset>-177165</wp:posOffset>
+            </wp:positionH>
+            <wp:positionV relativeFrom="paragraph">
+              <wp:posOffset>-5715</wp:posOffset>
+            </wp:positionV>
+            <wp:extent cx="4290060" cy="3217545"/>
+            <wp:effectExtent l="0" t="0" r="2540" b="8255"/>
+            <wp:wrapSquare wrapText="bothSides"/>
+            <wp:docPr id="10" name="Picture 10" descr="Macintosh HD:Users:sonia:Desktop:eecs349:eecs349-fall16-hw4:UCk2.png"/>
             <wp:cNvGraphicFramePr>
               <a:graphicFrameLocks xmlns:a="http://schemas.openxmlformats.org/drawingml/2006/main" noChangeAspect="1"/>
             </wp:cNvGraphicFramePr>
@@ -2218,7 +2567,7 @@
               <a:graphicData uri="http://schemas.openxmlformats.org/drawingml/2006/picture">
                 <pic:pic xmlns:pic="http://schemas.openxmlformats.org/drawingml/2006/picture">
                   <pic:nvPicPr>
-                    <pic:cNvPr id="0" name="Picture 4" descr="Macintosh HD:Users:sonia:Desktop:eecs349:eecs349-fall16-hw4:UCk8.png"/>
+                    <pic:cNvPr id="0" name="Picture 7" descr="Macintosh HD:Users:sonia:Desktop:eecs349:eecs349-fall16-hw4:UCk2.png"/>
                     <pic:cNvPicPr>
                       <a:picLocks noChangeAspect="1" noChangeArrowheads="1"/>
                     </pic:cNvPicPr>
@@ -2239,7 +2588,7 @@
                   <pic:spPr bwMode="auto">
                     <a:xfrm>
                       <a:off x="0" y="0"/>
-                      <a:ext cx="4253653" cy="3190240"/>
+                      <a:ext cx="4290060" cy="3217545"/>
                     </a:xfrm>
                     <a:prstGeom prst="rect">
                       <a:avLst/>
@@ -2252,48 +2601,130 @@
                 </pic:pic>
               </a:graphicData>
             </a:graphic>
-          </wp:inline>
+            <wp14:sizeRelH relativeFrom="page">
+              <wp14:pctWidth>0</wp14:pctWidth>
+            </wp14:sizeRelH>
+            <wp14:sizeRelV relativeFrom="page">
+              <wp14:pctHeight>0</wp14:pctHeight>
+            </wp14:sizeRelV>
+          </wp:anchor>
         </w:drawing>
       </w:r>
     </w:p>
-    <w:p>
-      <w:pPr>
-        <w:rPr>
-          <w:b/>
-        </w:rPr>
-      </w:pPr>
-    </w:p>
-    <w:p>
-      <w:pPr>
-        <w:rPr>
-          <w:b/>
-        </w:rPr>
-      </w:pPr>
-      <w:r>
-        <w:t>K=16</w:t>
-      </w:r>
-      <w:r>
-        <w:t>: the average</w:t>
-      </w:r>
-      <w:r>
-        <w:t xml:space="preserve"> MSE across the 50 samples was:</w:t>
-      </w:r>
-      <w:r>
-        <w:rPr>
-          <w:rFonts w:ascii="Monaco" w:hAnsi="Monaco" w:cs="Monaco"/>
-          <w:color w:val="F2F2F2"/>
-          <w:sz w:val="22"/>
-          <w:szCs w:val="22"/>
-          <w:lang w:eastAsia="ja-JP"/>
-        </w:rPr>
+    <w:p/>
+    <w:p>
+      <w:r>
+        <w:t>T</w:t>
+      </w:r>
+      <w:r>
+        <w:t>he average MSE across the 50 samples was:</w:t>
+      </w:r>
+      <w:r>
         <w:t xml:space="preserve"> </w:t>
       </w:r>
       <w:r>
         <w:rPr>
           <w:b/>
         </w:rPr>
-        <w:t>1.3246</w:t>
-      </w:r>
+        <w:t>1.9098</w:t>
+      </w:r>
+      <w:r>
+        <w:rPr>
+          <w:b/>
+        </w:rPr>
+        <w:t>.</w:t>
+      </w:r>
+      <w:r>
+        <w:t xml:space="preserve"> </w:t>
+      </w:r>
+      <w:r>
+        <w:t xml:space="preserve"> In the figure to the left, each individual sample’s MSE is plotted against the iteration number.  </w:t>
+      </w:r>
+    </w:p>
+    <w:p/>
+    <w:p/>
+    <w:p>
+      <w:pPr>
+        <w:rPr>
+          <w:b/>
+        </w:rPr>
+      </w:pPr>
+    </w:p>
+    <w:p>
+      <w:pPr>
+        <w:rPr>
+          <w:b/>
+        </w:rPr>
+      </w:pPr>
+    </w:p>
+    <w:p>
+      <w:pPr>
+        <w:rPr>
+          <w:b/>
+        </w:rPr>
+      </w:pPr>
+    </w:p>
+    <w:p>
+      <w:pPr>
+        <w:rPr>
+          <w:b/>
+        </w:rPr>
+      </w:pPr>
+    </w:p>
+    <w:p>
+      <w:pPr>
+        <w:rPr>
+          <w:b/>
+        </w:rPr>
+      </w:pPr>
+    </w:p>
+    <w:p>
+      <w:pPr>
+        <w:rPr>
+          <w:b/>
+        </w:rPr>
+      </w:pPr>
+    </w:p>
+    <w:p>
+      <w:pPr>
+        <w:rPr>
+          <w:b/>
+        </w:rPr>
+      </w:pPr>
+    </w:p>
+    <w:p>
+      <w:pPr>
+        <w:rPr>
+          <w:b/>
+        </w:rPr>
+      </w:pPr>
+    </w:p>
+    <w:p>
+      <w:pPr>
+        <w:jc w:val="center"/>
+        <w:rPr>
+          <w:b/>
+        </w:rPr>
+      </w:pPr>
+      <w:r>
+        <w:rPr>
+          <w:b/>
+        </w:rPr>
+        <w:t xml:space="preserve">User-Based </w:t>
+      </w:r>
+      <w:r>
+        <w:rPr>
+          <w:b/>
+        </w:rPr>
+        <w:t>K=4</w:t>
+      </w:r>
+    </w:p>
+    <w:p>
+      <w:pPr>
+        <w:rPr>
+          <w:b/>
+        </w:rPr>
+      </w:pPr>
     </w:p>
     <w:p>
       <w:pPr>
@@ -2307,10 +2738,18 @@
           <w:noProof/>
         </w:rPr>
         <w:drawing>
-          <wp:inline distT="0" distB="0" distL="0" distR="0" wp14:anchorId="706E118E" wp14:editId="32BE377C">
-            <wp:extent cx="4275455" cy="3206591"/>
+          <wp:anchor distT="0" distB="0" distL="114300" distR="114300" simplePos="0" relativeHeight="251668480" behindDoc="0" locked="0" layoutInCell="1" allowOverlap="1" wp14:anchorId="18F1F81E" wp14:editId="3373678B">
+            <wp:simplePos x="0" y="0"/>
+            <wp:positionH relativeFrom="column">
+              <wp:posOffset>-177165</wp:posOffset>
+            </wp:positionH>
+            <wp:positionV relativeFrom="paragraph">
+              <wp:posOffset>26035</wp:posOffset>
+            </wp:positionV>
+            <wp:extent cx="4349115" cy="3261360"/>
             <wp:effectExtent l="0" t="0" r="0" b="0"/>
-            <wp:docPr id="15" name="Picture 15" descr="Macintosh HD:Users:sonia:Desktop:eecs349:eecs349-fall16-hw4:UCk16.png"/>
+            <wp:wrapSquare wrapText="bothSides"/>
+            <wp:docPr id="11" name="Picture 11" descr="Macintosh HD:Users:sonia:Desktop:eecs349:eecs349-fall16-hw4:UCk4.png"/>
             <wp:cNvGraphicFramePr>
               <a:graphicFrameLocks xmlns:a="http://schemas.openxmlformats.org/drawingml/2006/main" noChangeAspect="1"/>
             </wp:cNvGraphicFramePr>
@@ -2318,7 +2757,7 @@
               <a:graphicData uri="http://schemas.openxmlformats.org/drawingml/2006/picture">
                 <pic:pic xmlns:pic="http://schemas.openxmlformats.org/drawingml/2006/picture">
                   <pic:nvPicPr>
-                    <pic:cNvPr id="0" name="Picture 6" descr="Macintosh HD:Users:sonia:Desktop:eecs349:eecs349-fall16-hw4:UCk16.png"/>
+                    <pic:cNvPr id="0" name="Picture 2" descr="Macintosh HD:Users:sonia:Desktop:eecs349:eecs349-fall16-hw4:UCk4.png"/>
                     <pic:cNvPicPr>
                       <a:picLocks noChangeAspect="1" noChangeArrowheads="1"/>
                     </pic:cNvPicPr>
@@ -2339,7 +2778,7 @@
                   <pic:spPr bwMode="auto">
                     <a:xfrm>
                       <a:off x="0" y="0"/>
-                      <a:ext cx="4275455" cy="3206591"/>
+                      <a:ext cx="4349115" cy="3261360"/>
                     </a:xfrm>
                     <a:prstGeom prst="rect">
                       <a:avLst/>
@@ -2352,49 +2791,92 @@
                 </pic:pic>
               </a:graphicData>
             </a:graphic>
-          </wp:inline>
+            <wp14:sizeRelH relativeFrom="page">
+              <wp14:pctWidth>0</wp14:pctWidth>
+            </wp14:sizeRelH>
+            <wp14:sizeRelV relativeFrom="page">
+              <wp14:pctHeight>0</wp14:pctHeight>
+            </wp14:sizeRelV>
+          </wp:anchor>
         </w:drawing>
       </w:r>
     </w:p>
-    <w:p/>
-    <w:p>
-      <w:pPr>
-        <w:rPr>
-          <w:b/>
-        </w:rPr>
-      </w:pPr>
-      <w:r>
-        <w:t>K=32</w:t>
-      </w:r>
-      <w:r>
-        <w:t>: the average MSE across the 50 samples was:</w:t>
-      </w:r>
-      <w:r>
-        <w:rPr>
-          <w:b/>
-        </w:rPr>
+    <w:p>
+      <w:pPr>
+        <w:rPr>
+          <w:b/>
+        </w:rPr>
+      </w:pPr>
+    </w:p>
+    <w:p>
+      <w:r>
+        <w:t>The</w:t>
+      </w:r>
+      <w:r>
+        <w:t xml:space="preserve"> average MSE across the 50 samples was: </w:t>
+      </w:r>
+      <w:r>
+        <w:rPr>
+          <w:b/>
+        </w:rPr>
+        <w:t>1.6458</w:t>
+      </w:r>
+      <w:r>
+        <w:rPr>
+          <w:b/>
+        </w:rPr>
+        <w:t>.</w:t>
+      </w:r>
+      <w:r>
         <w:t xml:space="preserve"> </w:t>
       </w:r>
       <w:r>
-        <w:rPr>
-          <w:b/>
-        </w:rPr>
-        <w:t>1.2876</w:t>
-      </w:r>
-    </w:p>
-    <w:p>
-      <w:pPr>
-        <w:rPr>
-          <w:b/>
-        </w:rPr>
-      </w:pPr>
-    </w:p>
-    <w:p>
-      <w:pPr>
-        <w:rPr>
-          <w:b/>
-        </w:rPr>
-      </w:pPr>
+        <w:t xml:space="preserve"> In the figure to the left, each individual sample’s MSE is plotted against the iteration number.  </w:t>
+      </w:r>
+    </w:p>
+    <w:p/>
+    <w:p>
+      <w:pPr>
+        <w:rPr>
+          <w:b/>
+        </w:rPr>
+      </w:pPr>
+    </w:p>
+    <w:p>
+      <w:pPr>
+        <w:rPr>
+          <w:b/>
+        </w:rPr>
+      </w:pPr>
+    </w:p>
+    <w:p/>
+    <w:p/>
+    <w:p/>
+    <w:p/>
+    <w:p/>
+    <w:p/>
+    <w:p/>
+    <w:p/>
+    <w:p/>
+    <w:p/>
+    <w:p/>
+    <w:p/>
+    <w:p>
+      <w:pPr>
+        <w:jc w:val="center"/>
+      </w:pPr>
+      <w:r>
+        <w:rPr>
+          <w:b/>
+        </w:rPr>
+        <w:t xml:space="preserve">User-Based </w:t>
+      </w:r>
+      <w:r>
+        <w:rPr>
+          <w:b/>
+        </w:rPr>
+        <w:t>K=8</w:t>
+      </w:r>
     </w:p>
     <w:p>
       <w:r>
@@ -2402,10 +2884,18 @@
           <w:noProof/>
         </w:rPr>
         <w:drawing>
-          <wp:inline distT="0" distB="0" distL="0" distR="0" wp14:anchorId="2BADFDCC" wp14:editId="06C4899E">
-            <wp:extent cx="3703955" cy="2777966"/>
-            <wp:effectExtent l="0" t="0" r="4445" b="0"/>
-            <wp:docPr id="16" name="Picture 16" descr="Macintosh HD:Users:sonia:Desktop:eecs349:eecs349-fall16-hw4:UCk32.png"/>
+          <wp:anchor distT="0" distB="0" distL="114300" distR="114300" simplePos="0" relativeHeight="251669504" behindDoc="0" locked="0" layoutInCell="1" allowOverlap="1" wp14:anchorId="7586DB83" wp14:editId="6C2A6568">
+            <wp:simplePos x="0" y="0"/>
+            <wp:positionH relativeFrom="column">
+              <wp:posOffset>-62865</wp:posOffset>
+            </wp:positionH>
+            <wp:positionV relativeFrom="paragraph">
+              <wp:posOffset>55880</wp:posOffset>
+            </wp:positionV>
+            <wp:extent cx="4367530" cy="3275965"/>
+            <wp:effectExtent l="0" t="0" r="1270" b="635"/>
+            <wp:wrapSquare wrapText="bothSides"/>
+            <wp:docPr id="13" name="Picture 13" descr="Macintosh HD:Users:sonia:Desktop:eecs349:eecs349-fall16-hw4:UCk8.png"/>
             <wp:cNvGraphicFramePr>
               <a:graphicFrameLocks xmlns:a="http://schemas.openxmlformats.org/drawingml/2006/main" noChangeAspect="1"/>
             </wp:cNvGraphicFramePr>
@@ -2413,7 +2903,7 @@
               <a:graphicData uri="http://schemas.openxmlformats.org/drawingml/2006/picture">
                 <pic:pic xmlns:pic="http://schemas.openxmlformats.org/drawingml/2006/picture">
                   <pic:nvPicPr>
-                    <pic:cNvPr id="0" name="Picture 7" descr="Macintosh HD:Users:sonia:Desktop:eecs349:eecs349-fall16-hw4:UCk32.png"/>
+                    <pic:cNvPr id="0" name="Picture 4" descr="Macintosh HD:Users:sonia:Desktop:eecs349:eecs349-fall16-hw4:UCk8.png"/>
                     <pic:cNvPicPr>
                       <a:picLocks noChangeAspect="1" noChangeArrowheads="1"/>
                     </pic:cNvPicPr>
@@ -2434,7 +2924,7 @@
                   <pic:spPr bwMode="auto">
                     <a:xfrm>
                       <a:off x="0" y="0"/>
-                      <a:ext cx="3703955" cy="2777966"/>
+                      <a:ext cx="4367530" cy="3275965"/>
                     </a:xfrm>
                     <a:prstGeom prst="rect">
                       <a:avLst/>
@@ -2447,110 +2937,102 @@
                 </pic:pic>
               </a:graphicData>
             </a:graphic>
-          </wp:inline>
+            <wp14:sizeRelH relativeFrom="page">
+              <wp14:pctWidth>0</wp14:pctWidth>
+            </wp14:sizeRelH>
+            <wp14:sizeRelV relativeFrom="page">
+              <wp14:pctHeight>0</wp14:pctHeight>
+            </wp14:sizeRelV>
+          </wp:anchor>
         </w:drawing>
       </w:r>
     </w:p>
     <w:p/>
     <w:p>
-      <w:r>
-        <w:t>As depicted by the above graphs and average MSEs, k = 32 is the best k size in finding accurate rating predictions.</w:t>
-      </w:r>
-    </w:p>
-    <w:p/>
-    <w:p>
-      <w:r>
-        <w:rPr>
-          <w:b/>
-        </w:rPr>
-        <w:t xml:space="preserve">F) </w:t>
-      </w:r>
-      <w:r>
-        <w:t>Based on the above tests, best settings are: distance = 0 (Pearson’s), iFlag = 0</w:t>
-      </w:r>
-      <w:r>
-        <w:t>, k =32</w:t>
-      </w:r>
-      <w:r>
-        <w:t xml:space="preserve">.  These conditions </w:t>
-      </w:r>
-      <w:r>
-        <w:t>were applied to the following two tests.</w:t>
-      </w:r>
-    </w:p>
+      <w:pPr>
+        <w:rPr>
+          <w:b/>
+        </w:rPr>
+      </w:pPr>
+      <w:r>
+        <w:t>The</w:t>
+      </w:r>
+      <w:r>
+        <w:t xml:space="preserve"> average MSE across the 50 samples was: </w:t>
+      </w:r>
+      <w:r>
+        <w:rPr>
+          <w:b/>
+        </w:rPr>
+        <w:t>1.4336</w:t>
+      </w:r>
+      <w:r>
+        <w:rPr>
+          <w:b/>
+        </w:rPr>
+        <w:t>.</w:t>
+      </w:r>
+      <w:r>
+        <w:t xml:space="preserve"> </w:t>
+      </w:r>
+      <w:r>
+        <w:t xml:space="preserve">In the figure to the left, each individual sample’s MSE is plotted against the iteration number.  </w:t>
+      </w:r>
+    </w:p>
+    <w:p/>
+    <w:p/>
+    <w:p/>
+    <w:p/>
+    <w:p/>
+    <w:p/>
+    <w:p/>
+    <w:p/>
+    <w:p/>
     <w:p/>
     <w:p/>
     <w:p>
       <w:pPr>
         <w:jc w:val="center"/>
-        <w:rPr>
-          <w:b/>
-        </w:rPr>
-      </w:pPr>
-      <w:r>
-        <w:rPr>
-          <w:b/>
-        </w:rPr>
-        <w:t>User-Based</w:t>
-      </w:r>
-    </w:p>
-    <w:p>
-      <w:pPr>
-        <w:jc w:val="center"/>
-        <w:rPr>
-          <w:b/>
-        </w:rPr>
-      </w:pPr>
-    </w:p>
-    <w:p>
-      <w:pPr>
-        <w:rPr>
-          <w:b/>
-        </w:rPr>
-      </w:pPr>
-      <w:r>
-        <w:t>The</w:t>
-      </w:r>
-      <w:r>
-        <w:t xml:space="preserve"> average MSE across the 50 samples was:</w:t>
-      </w:r>
-      <w:r>
-        <w:rPr>
-          <w:b/>
-        </w:rPr>
-        <w:t xml:space="preserve"> </w:t>
-      </w:r>
-      <w:r>
-        <w:rPr>
-          <w:b/>
-        </w:rPr>
-        <w:t>1.2876</w:t>
-      </w:r>
-    </w:p>
-    <w:p>
-      <w:pPr>
-        <w:rPr>
-          <w:b/>
-        </w:rPr>
-      </w:pPr>
-    </w:p>
-    <w:p>
-      <w:pPr>
-        <w:rPr>
-          <w:b/>
-        </w:rPr>
-      </w:pPr>
-    </w:p>
-    <w:p>
-      <w:r>
-        <w:rPr>
+      </w:pPr>
+      <w:r>
+        <w:rPr>
+          <w:b/>
+        </w:rPr>
+        <w:t xml:space="preserve">User-Based </w:t>
+      </w:r>
+      <w:r>
+        <w:rPr>
+          <w:b/>
+        </w:rPr>
+        <w:t>K=16</w:t>
+      </w:r>
+    </w:p>
+    <w:p>
+      <w:pPr>
+        <w:rPr>
+          <w:b/>
+        </w:rPr>
+      </w:pPr>
+    </w:p>
+    <w:p>
+      <w:r>
+        <w:rPr>
+          <w:b/>
           <w:noProof/>
         </w:rPr>
         <w:drawing>
-          <wp:inline distT="0" distB="0" distL="0" distR="0" wp14:anchorId="3380B6CA" wp14:editId="035DC859">
-            <wp:extent cx="4161155" cy="3120866"/>
-            <wp:effectExtent l="0" t="0" r="4445" b="3810"/>
-            <wp:docPr id="17" name="Picture 17" descr="Macintosh HD:Users:sonia:Desktop:eecs349:eecs349-fall16-hw4:UCk32.png"/>
+          <wp:anchor distT="0" distB="0" distL="114300" distR="114300" simplePos="0" relativeHeight="251670528" behindDoc="0" locked="0" layoutInCell="1" allowOverlap="1" wp14:anchorId="5A0A9C58" wp14:editId="528562A5">
+            <wp:simplePos x="0" y="0"/>
+            <wp:positionH relativeFrom="column">
+              <wp:posOffset>-62865</wp:posOffset>
+            </wp:positionH>
+            <wp:positionV relativeFrom="paragraph">
+              <wp:posOffset>26035</wp:posOffset>
+            </wp:positionV>
+            <wp:extent cx="4275455" cy="3206115"/>
+            <wp:effectExtent l="0" t="0" r="0" b="0"/>
+            <wp:wrapSquare wrapText="bothSides"/>
+            <wp:docPr id="15" name="Picture 15" descr="Macintosh HD:Users:sonia:Desktop:eecs349:eecs349-fall16-hw4:UCk16.png"/>
             <wp:cNvGraphicFramePr>
               <a:graphicFrameLocks xmlns:a="http://schemas.openxmlformats.org/drawingml/2006/main" noChangeAspect="1"/>
             </wp:cNvGraphicFramePr>
@@ -2558,127 +3040,7 @@
               <a:graphicData uri="http://schemas.openxmlformats.org/drawingml/2006/picture">
                 <pic:pic xmlns:pic="http://schemas.openxmlformats.org/drawingml/2006/picture">
                   <pic:nvPicPr>
-                    <pic:cNvPr id="0" name="Picture 7" descr="Macintosh HD:Users:sonia:Desktop:eecs349:eecs349-fall16-hw4:UCk32.png"/>
-                    <pic:cNvPicPr>
-                      <a:picLocks noChangeAspect="1" noChangeArrowheads="1"/>
-                    </pic:cNvPicPr>
-                  </pic:nvPicPr>
-                  <pic:blipFill>
-                    <a:blip r:embed="rId18">
-                      <a:extLst>
-                        <a:ext uri="{28A0092B-C50C-407E-A947-70E740481C1C}">
-                          <a14:useLocalDpi xmlns:a14="http://schemas.microsoft.com/office/drawing/2010/main" val="0"/>
-                        </a:ext>
-                      </a:extLst>
-                    </a:blip>
-                    <a:srcRect/>
-                    <a:stretch>
-                      <a:fillRect/>
-                    </a:stretch>
-                  </pic:blipFill>
-                  <pic:spPr bwMode="auto">
-                    <a:xfrm>
-                      <a:off x="0" y="0"/>
-                      <a:ext cx="4161868" cy="3121401"/>
-                    </a:xfrm>
-                    <a:prstGeom prst="rect">
-                      <a:avLst/>
-                    </a:prstGeom>
-                    <a:noFill/>
-                    <a:ln>
-                      <a:noFill/>
-                    </a:ln>
-                  </pic:spPr>
-                </pic:pic>
-              </a:graphicData>
-            </a:graphic>
-          </wp:inline>
-        </w:drawing>
-      </w:r>
-    </w:p>
-    <w:p>
-      <w:pPr>
-        <w:rPr>
-          <w:b/>
-        </w:rPr>
-      </w:pPr>
-    </w:p>
-    <w:p>
-      <w:pPr>
-        <w:rPr>
-          <w:b/>
-        </w:rPr>
-      </w:pPr>
-    </w:p>
-    <w:p>
-      <w:pPr>
-        <w:jc w:val="center"/>
-        <w:rPr>
-          <w:b/>
-        </w:rPr>
-      </w:pPr>
-      <w:r>
-        <w:rPr>
-          <w:b/>
-        </w:rPr>
-        <w:t>Item Based</w:t>
-      </w:r>
-    </w:p>
-    <w:p>
-      <w:pPr>
-        <w:jc w:val="center"/>
-        <w:rPr>
-          <w:b/>
-        </w:rPr>
-      </w:pPr>
-    </w:p>
-    <w:p>
-      <w:pPr>
-        <w:rPr>
-          <w:b/>
-        </w:rPr>
-      </w:pPr>
-      <w:r>
-        <w:t>The average MSE across the 50 samples was:</w:t>
-      </w:r>
-      <w:r>
-        <w:rPr>
-          <w:b/>
-        </w:rPr>
-        <w:t xml:space="preserve"> </w:t>
-      </w:r>
-      <w:r>
-        <w:rPr>
-          <w:b/>
-        </w:rPr>
-        <w:t>1.235</w:t>
-      </w:r>
-    </w:p>
-    <w:p>
-      <w:pPr>
-        <w:jc w:val="center"/>
-        <w:rPr>
-          <w:b/>
-        </w:rPr>
-      </w:pPr>
-      <w:r>
-        <w:rPr>
-          <w:b/>
-          <w:noProof/>
-        </w:rPr>
-        <w:drawing>
-          <wp:inline distT="0" distB="0" distL="0" distR="0" wp14:anchorId="1CBA675C" wp14:editId="36BE34A4">
-            <wp:extent cx="3932555" cy="2949416"/>
-            <wp:effectExtent l="0" t="0" r="4445" b="0"/>
-            <wp:docPr id="18" name="Picture 18" descr="Macintosh HD:Users:sonia:Desktop:eecs349:eecs349-fall16-hw4:ICideal.png"/>
-            <wp:cNvGraphicFramePr>
-              <a:graphicFrameLocks xmlns:a="http://schemas.openxmlformats.org/drawingml/2006/main" noChangeAspect="1"/>
-            </wp:cNvGraphicFramePr>
-            <a:graphic xmlns:a="http://schemas.openxmlformats.org/drawingml/2006/main">
-              <a:graphicData uri="http://schemas.openxmlformats.org/drawingml/2006/picture">
-                <pic:pic xmlns:pic="http://schemas.openxmlformats.org/drawingml/2006/picture">
-                  <pic:nvPicPr>
-                    <pic:cNvPr id="0" name="Picture 8" descr="Macintosh HD:Users:sonia:Desktop:eecs349:eecs349-fall16-hw4:ICideal.png"/>
+                    <pic:cNvPr id="0" name="Picture 6" descr="Macintosh HD:Users:sonia:Desktop:eecs349:eecs349-fall16-hw4:UCk16.png"/>
                     <pic:cNvPicPr>
                       <a:picLocks noChangeAspect="1" noChangeArrowheads="1"/>
                     </pic:cNvPicPr>
@@ -2699,7 +3061,7 @@
                   <pic:spPr bwMode="auto">
                     <a:xfrm>
                       <a:off x="0" y="0"/>
-                      <a:ext cx="3932555" cy="2949416"/>
+                      <a:ext cx="4275455" cy="3206115"/>
                     </a:xfrm>
                     <a:prstGeom prst="rect">
                       <a:avLst/>
@@ -2712,31 +3074,655 @@
                 </pic:pic>
               </a:graphicData>
             </a:graphic>
-          </wp:inline>
+            <wp14:sizeRelH relativeFrom="page">
+              <wp14:pctWidth>0</wp14:pctWidth>
+            </wp14:sizeRelH>
+            <wp14:sizeRelV relativeFrom="page">
+              <wp14:pctHeight>0</wp14:pctHeight>
+            </wp14:sizeRelV>
+          </wp:anchor>
         </w:drawing>
       </w:r>
     </w:p>
-    <w:p>
-      <w:pPr>
-        <w:rPr>
-          <w:b/>
-        </w:rPr>
-      </w:pPr>
-    </w:p>
-    <w:p>
-      <w:r>
-        <w:t>When utilizing the best settings for both user-based and item-based collaborative filtering, item-based produces more accurate predictions.</w:t>
-      </w:r>
-      <w:bookmarkStart w:id="0" w:name="_GoBack"/>
-      <w:bookmarkEnd w:id="0"/>
+    <w:p/>
+    <w:p/>
+    <w:p>
+      <w:pPr>
+        <w:rPr>
+          <w:b/>
+        </w:rPr>
+      </w:pPr>
+      <w:r>
+        <w:t>The</w:t>
+      </w:r>
+      <w:r>
+        <w:t xml:space="preserve"> average MSE across the 50 samples was:</w:t>
+      </w:r>
+      <w:r>
+        <w:rPr>
+          <w:rFonts w:ascii="Monaco" w:hAnsi="Monaco" w:cs="Monaco"/>
+          <w:color w:val="F2F2F2"/>
+          <w:sz w:val="22"/>
+          <w:szCs w:val="22"/>
+          <w:lang w:eastAsia="ja-JP"/>
+        </w:rPr>
+        <w:t xml:space="preserve"> </w:t>
+      </w:r>
+      <w:r>
+        <w:rPr>
+          <w:b/>
+        </w:rPr>
+        <w:t>1.3246</w:t>
+      </w:r>
+      <w:r>
+        <w:rPr>
+          <w:b/>
+        </w:rPr>
+        <w:t xml:space="preserve">.  </w:t>
+      </w:r>
+      <w:r>
+        <w:t xml:space="preserve">In the figure to the left, each individual sample’s MSE is plotted against the iteration number.  </w:t>
+      </w:r>
+    </w:p>
+    <w:p>
+      <w:pPr>
+        <w:rPr>
+          <w:b/>
+        </w:rPr>
+      </w:pPr>
+    </w:p>
+    <w:p/>
+    <w:p/>
+    <w:p/>
+    <w:p/>
+    <w:p/>
+    <w:p/>
+    <w:p/>
+    <w:p/>
+    <w:p/>
+    <w:p/>
+    <w:p/>
+    <w:p>
+      <w:pPr>
+        <w:jc w:val="center"/>
+      </w:pPr>
+      <w:r>
+        <w:rPr>
+          <w:b/>
+        </w:rPr>
+        <w:t xml:space="preserve">User-Based </w:t>
+      </w:r>
+      <w:r>
+        <w:rPr>
+          <w:b/>
+        </w:rPr>
+        <w:t>K=32</w:t>
+      </w:r>
+    </w:p>
+    <w:p/>
+    <w:p>
+      <w:r>
+        <w:rPr>
+          <w:noProof/>
+        </w:rPr>
+        <w:drawing>
+          <wp:anchor distT="0" distB="0" distL="114300" distR="114300" simplePos="0" relativeHeight="251671552" behindDoc="0" locked="0" layoutInCell="1" allowOverlap="1" wp14:anchorId="7E80EC7F" wp14:editId="457943F3">
+            <wp:simplePos x="0" y="0"/>
+            <wp:positionH relativeFrom="column">
+              <wp:posOffset>-62865</wp:posOffset>
+            </wp:positionH>
+            <wp:positionV relativeFrom="paragraph">
+              <wp:posOffset>-5080</wp:posOffset>
+            </wp:positionV>
+            <wp:extent cx="3810635" cy="2857500"/>
+            <wp:effectExtent l="0" t="0" r="0" b="12700"/>
+            <wp:wrapSquare wrapText="bothSides"/>
+            <wp:docPr id="16" name="Picture 16" descr="Macintosh HD:Users:sonia:Desktop:eecs349:eecs349-fall16-hw4:UCk32.png"/>
+            <wp:cNvGraphicFramePr>
+              <a:graphicFrameLocks xmlns:a="http://schemas.openxmlformats.org/drawingml/2006/main" noChangeAspect="1"/>
+            </wp:cNvGraphicFramePr>
+            <a:graphic xmlns:a="http://schemas.openxmlformats.org/drawingml/2006/main">
+              <a:graphicData uri="http://schemas.openxmlformats.org/drawingml/2006/picture">
+                <pic:pic xmlns:pic="http://schemas.openxmlformats.org/drawingml/2006/picture">
+                  <pic:nvPicPr>
+                    <pic:cNvPr id="0" name="Picture 7" descr="Macintosh HD:Users:sonia:Desktop:eecs349:eecs349-fall16-hw4:UCk32.png"/>
+                    <pic:cNvPicPr>
+                      <a:picLocks noChangeAspect="1" noChangeArrowheads="1"/>
+                    </pic:cNvPicPr>
+                  </pic:nvPicPr>
+                  <pic:blipFill>
+                    <a:blip r:embed="rId20">
+                      <a:extLst>
+                        <a:ext uri="{28A0092B-C50C-407E-A947-70E740481C1C}">
+                          <a14:useLocalDpi xmlns:a14="http://schemas.microsoft.com/office/drawing/2010/main" val="0"/>
+                        </a:ext>
+                      </a:extLst>
+                    </a:blip>
+                    <a:srcRect/>
+                    <a:stretch>
+                      <a:fillRect/>
+                    </a:stretch>
+                  </pic:blipFill>
+                  <pic:spPr bwMode="auto">
+                    <a:xfrm>
+                      <a:off x="0" y="0"/>
+                      <a:ext cx="3810635" cy="2857500"/>
+                    </a:xfrm>
+                    <a:prstGeom prst="rect">
+                      <a:avLst/>
+                    </a:prstGeom>
+                    <a:noFill/>
+                    <a:ln>
+                      <a:noFill/>
+                    </a:ln>
+                  </pic:spPr>
+                </pic:pic>
+              </a:graphicData>
+            </a:graphic>
+            <wp14:sizeRelH relativeFrom="page">
+              <wp14:pctWidth>0</wp14:pctWidth>
+            </wp14:sizeRelH>
+            <wp14:sizeRelV relativeFrom="page">
+              <wp14:pctHeight>0</wp14:pctHeight>
+            </wp14:sizeRelV>
+          </wp:anchor>
+        </w:drawing>
+      </w:r>
+    </w:p>
+    <w:p/>
+    <w:p>
+      <w:pPr>
+        <w:rPr>
+          <w:b/>
+        </w:rPr>
+      </w:pPr>
+      <w:r>
+        <w:t>K=32: the average MSE across the 50 samples was:</w:t>
+      </w:r>
+      <w:r>
+        <w:rPr>
+          <w:b/>
+        </w:rPr>
+        <w:t xml:space="preserve"> </w:t>
+      </w:r>
+      <w:r>
+        <w:rPr>
+          <w:b/>
+        </w:rPr>
+        <w:t>1.2876</w:t>
+      </w:r>
+      <w:r>
+        <w:rPr>
+          <w:b/>
+        </w:rPr>
+        <w:t xml:space="preserve">. </w:t>
+      </w:r>
+      <w:r>
+        <w:t xml:space="preserve">In the figure to the left, each individual sample’s MSE is plotted against the iteration number.  </w:t>
+      </w:r>
+    </w:p>
+    <w:p>
+      <w:pPr>
+        <w:rPr>
+          <w:b/>
+        </w:rPr>
+      </w:pPr>
+    </w:p>
+    <w:p>
+      <w:pPr>
+        <w:rPr>
+          <w:b/>
+        </w:rPr>
+      </w:pPr>
+    </w:p>
+    <w:p/>
+    <w:p/>
+    <w:p/>
+    <w:p/>
+    <w:p/>
+    <w:p/>
+    <w:p/>
+    <w:p/>
+    <w:p>
+      <w:r>
+        <w:t>As depicted by the</w:t>
+      </w:r>
+      <w:r>
+        <w:t xml:space="preserve"> above graphs and average MSE per sample, k=32 has the lowest error rate of 1.2876.</w:t>
+      </w:r>
+      <w:r>
+        <w:t xml:space="preserve">  </w:t>
+      </w:r>
+      <w:r>
+        <w:t>In turn, this k</w:t>
+      </w:r>
+      <w:r>
+        <w:t>=32</w:t>
+      </w:r>
+      <w:r>
+        <w:t xml:space="preserve"> </w:t>
+      </w:r>
+      <w:r>
+        <w:t>is the best k setting for user-based collaborative filtering.</w:t>
+      </w:r>
+    </w:p>
+    <w:p/>
+    <w:p>
+      <w:r>
+        <w:rPr>
+          <w:b/>
+        </w:rPr>
+        <w:t xml:space="preserve">F) </w:t>
+      </w:r>
+      <w:r>
+        <w:t xml:space="preserve">Based on the above tests, best settings are: </w:t>
+      </w:r>
+      <w:r>
+        <w:t xml:space="preserve"> </w:t>
+      </w:r>
+      <w:r>
+        <w:t xml:space="preserve">distance = 0 (Pearson’s), iFlag = 0, k =32.  </w:t>
+      </w:r>
+    </w:p>
+    <w:p>
+      <w:r>
+        <w:t>These conditions were applied to the following two tests.</w:t>
+      </w:r>
+    </w:p>
+    <w:p/>
+    <w:p>
+      <w:r>
+        <w:t>Instead of plotting one final graph comparing the average MSE per variant, I thought it would be more telling to have one graph per variant to determine whether the variants act similarly or not.  It’s imperative to know if any outliers, etc. impacted the given variant’s MSE.  As a result, these graphs are a visual depiction that can be us</w:t>
+      </w:r>
+      <w:r>
+        <w:t>ed to gauge variant similarity.</w:t>
+      </w:r>
+    </w:p>
+    <w:p/>
+    <w:p>
+      <w:pPr>
+        <w:jc w:val="center"/>
+        <w:rPr>
+          <w:b/>
+        </w:rPr>
+      </w:pPr>
+      <w:r>
+        <w:rPr>
+          <w:b/>
+        </w:rPr>
+        <w:t>User-Based</w:t>
+      </w:r>
+      <w:r>
+        <w:rPr>
+          <w:b/>
+        </w:rPr>
+        <w:t xml:space="preserve"> W</w:t>
+      </w:r>
+      <w:r>
+        <w:rPr>
+          <w:b/>
+        </w:rPr>
+        <w:t>ith Best Settings</w:t>
+      </w:r>
+    </w:p>
+    <w:p>
+      <w:pPr>
+        <w:jc w:val="center"/>
+        <w:rPr>
+          <w:b/>
+        </w:rPr>
+      </w:pPr>
+      <w:r>
+        <w:rPr>
+          <w:noProof/>
+        </w:rPr>
+        <w:drawing>
+          <wp:anchor distT="0" distB="0" distL="114300" distR="114300" simplePos="0" relativeHeight="251672576" behindDoc="0" locked="0" layoutInCell="1" allowOverlap="1" wp14:anchorId="1CBC984C" wp14:editId="4300769D">
+            <wp:simplePos x="0" y="0"/>
+            <wp:positionH relativeFrom="column">
+              <wp:posOffset>-62865</wp:posOffset>
+            </wp:positionH>
+            <wp:positionV relativeFrom="paragraph">
+              <wp:posOffset>71755</wp:posOffset>
+            </wp:positionV>
+            <wp:extent cx="4161155" cy="3120390"/>
+            <wp:effectExtent l="0" t="0" r="4445" b="3810"/>
+            <wp:wrapSquare wrapText="bothSides"/>
+            <wp:docPr id="17" name="Picture 17" descr="Macintosh HD:Users:sonia:Desktop:eecs349:eecs349-fall16-hw4:UCk32.png"/>
+            <wp:cNvGraphicFramePr>
+              <a:graphicFrameLocks xmlns:a="http://schemas.openxmlformats.org/drawingml/2006/main" noChangeAspect="1"/>
+            </wp:cNvGraphicFramePr>
+            <a:graphic xmlns:a="http://schemas.openxmlformats.org/drawingml/2006/main">
+              <a:graphicData uri="http://schemas.openxmlformats.org/drawingml/2006/picture">
+                <pic:pic xmlns:pic="http://schemas.openxmlformats.org/drawingml/2006/picture">
+                  <pic:nvPicPr>
+                    <pic:cNvPr id="0" name="Picture 7" descr="Macintosh HD:Users:sonia:Desktop:eecs349:eecs349-fall16-hw4:UCk32.png"/>
+                    <pic:cNvPicPr>
+                      <a:picLocks noChangeAspect="1" noChangeArrowheads="1"/>
+                    </pic:cNvPicPr>
+                  </pic:nvPicPr>
+                  <pic:blipFill>
+                    <a:blip r:embed="rId20">
+                      <a:extLst>
+                        <a:ext uri="{28A0092B-C50C-407E-A947-70E740481C1C}">
+                          <a14:useLocalDpi xmlns:a14="http://schemas.microsoft.com/office/drawing/2010/main" val="0"/>
+                        </a:ext>
+                      </a:extLst>
+                    </a:blip>
+                    <a:srcRect/>
+                    <a:stretch>
+                      <a:fillRect/>
+                    </a:stretch>
+                  </pic:blipFill>
+                  <pic:spPr bwMode="auto">
+                    <a:xfrm>
+                      <a:off x="0" y="0"/>
+                      <a:ext cx="4161155" cy="3120390"/>
+                    </a:xfrm>
+                    <a:prstGeom prst="rect">
+                      <a:avLst/>
+                    </a:prstGeom>
+                    <a:noFill/>
+                    <a:ln>
+                      <a:noFill/>
+                    </a:ln>
+                  </pic:spPr>
+                </pic:pic>
+              </a:graphicData>
+            </a:graphic>
+            <wp14:sizeRelH relativeFrom="page">
+              <wp14:pctWidth>0</wp14:pctWidth>
+            </wp14:sizeRelH>
+            <wp14:sizeRelV relativeFrom="page">
+              <wp14:pctHeight>0</wp14:pctHeight>
+            </wp14:sizeRelV>
+          </wp:anchor>
+        </w:drawing>
+      </w:r>
+    </w:p>
+    <w:p/>
+    <w:p/>
+    <w:p>
+      <w:pPr>
+        <w:rPr>
+          <w:b/>
+        </w:rPr>
+      </w:pPr>
+      <w:r>
+        <w:t>The average MSE across the 50 samples was:</w:t>
+      </w:r>
+      <w:r>
+        <w:rPr>
+          <w:b/>
+        </w:rPr>
+        <w:t xml:space="preserve"> </w:t>
+      </w:r>
+      <w:r>
+        <w:rPr>
+          <w:b/>
+        </w:rPr>
+        <w:t>1.2876</w:t>
+      </w:r>
+      <w:r>
+        <w:rPr>
+          <w:b/>
+        </w:rPr>
+        <w:t>.</w:t>
+      </w:r>
+      <w:r>
+        <w:t xml:space="preserve"> </w:t>
+      </w:r>
+      <w:r>
+        <w:t xml:space="preserve">In the figure to the left, each individual sample’s MSE is plotted against the iteration number.  </w:t>
+      </w:r>
+    </w:p>
+    <w:p>
+      <w:pPr>
+        <w:rPr>
+          <w:b/>
+        </w:rPr>
+      </w:pPr>
+    </w:p>
+    <w:p>
+      <w:pPr>
+        <w:rPr>
+          <w:b/>
+        </w:rPr>
+      </w:pPr>
+    </w:p>
+    <w:p>
+      <w:pPr>
+        <w:jc w:val="center"/>
+        <w:rPr>
+          <w:b/>
+        </w:rPr>
+      </w:pPr>
+    </w:p>
+    <w:p>
+      <w:pPr>
+        <w:jc w:val="center"/>
+        <w:rPr>
+          <w:b/>
+        </w:rPr>
+      </w:pPr>
+    </w:p>
+    <w:p>
+      <w:pPr>
+        <w:jc w:val="center"/>
+        <w:rPr>
+          <w:b/>
+        </w:rPr>
+      </w:pPr>
+      <w:r>
+        <w:rPr>
+          <w:b/>
+        </w:rPr>
+        <w:t>Item-</w:t>
+      </w:r>
+      <w:r>
+        <w:rPr>
+          <w:b/>
+        </w:rPr>
+        <w:t>Based</w:t>
+      </w:r>
+      <w:r>
+        <w:rPr>
+          <w:b/>
+        </w:rPr>
+        <w:t xml:space="preserve"> </w:t>
+      </w:r>
+      <w:r>
+        <w:rPr>
+          <w:b/>
+        </w:rPr>
+        <w:t>With Best Settings</w:t>
+      </w:r>
+    </w:p>
+    <w:p>
+      <w:pPr>
+        <w:jc w:val="center"/>
+        <w:rPr>
+          <w:b/>
+        </w:rPr>
+      </w:pPr>
+      <w:r>
+        <w:rPr>
+          <w:b/>
+          <w:noProof/>
+        </w:rPr>
+        <w:drawing>
+          <wp:anchor distT="0" distB="0" distL="114300" distR="114300" simplePos="0" relativeHeight="251673600" behindDoc="0" locked="0" layoutInCell="1" allowOverlap="1" wp14:anchorId="24ACBF5A" wp14:editId="15BBBA19">
+            <wp:simplePos x="0" y="0"/>
+            <wp:positionH relativeFrom="column">
+              <wp:posOffset>-62865</wp:posOffset>
+            </wp:positionH>
+            <wp:positionV relativeFrom="paragraph">
+              <wp:posOffset>33020</wp:posOffset>
+            </wp:positionV>
+            <wp:extent cx="3932555" cy="2948940"/>
+            <wp:effectExtent l="0" t="0" r="4445" b="0"/>
+            <wp:wrapSquare wrapText="bothSides"/>
+            <wp:docPr id="18" name="Picture 18" descr="Macintosh HD:Users:sonia:Desktop:eecs349:eecs349-fall16-hw4:ICideal.png"/>
+            <wp:cNvGraphicFramePr>
+              <a:graphicFrameLocks xmlns:a="http://schemas.openxmlformats.org/drawingml/2006/main" noChangeAspect="1"/>
+            </wp:cNvGraphicFramePr>
+            <a:graphic xmlns:a="http://schemas.openxmlformats.org/drawingml/2006/main">
+              <a:graphicData uri="http://schemas.openxmlformats.org/drawingml/2006/picture">
+                <pic:pic xmlns:pic="http://schemas.openxmlformats.org/drawingml/2006/picture">
+                  <pic:nvPicPr>
+                    <pic:cNvPr id="0" name="Picture 8" descr="Macintosh HD:Users:sonia:Desktop:eecs349:eecs349-fall16-hw4:ICideal.png"/>
+                    <pic:cNvPicPr>
+                      <a:picLocks noChangeAspect="1" noChangeArrowheads="1"/>
+                    </pic:cNvPicPr>
+                  </pic:nvPicPr>
+                  <pic:blipFill>
+                    <a:blip r:embed="rId21">
+                      <a:extLst>
+                        <a:ext uri="{28A0092B-C50C-407E-A947-70E740481C1C}">
+                          <a14:useLocalDpi xmlns:a14="http://schemas.microsoft.com/office/drawing/2010/main" val="0"/>
+                        </a:ext>
+                      </a:extLst>
+                    </a:blip>
+                    <a:srcRect/>
+                    <a:stretch>
+                      <a:fillRect/>
+                    </a:stretch>
+                  </pic:blipFill>
+                  <pic:spPr bwMode="auto">
+                    <a:xfrm>
+                      <a:off x="0" y="0"/>
+                      <a:ext cx="3932555" cy="2948940"/>
+                    </a:xfrm>
+                    <a:prstGeom prst="rect">
+                      <a:avLst/>
+                    </a:prstGeom>
+                    <a:noFill/>
+                    <a:ln>
+                      <a:noFill/>
+                    </a:ln>
+                  </pic:spPr>
+                </pic:pic>
+              </a:graphicData>
+            </a:graphic>
+            <wp14:sizeRelH relativeFrom="page">
+              <wp14:pctWidth>0</wp14:pctWidth>
+            </wp14:sizeRelH>
+            <wp14:sizeRelV relativeFrom="page">
+              <wp14:pctHeight>0</wp14:pctHeight>
+            </wp14:sizeRelV>
+          </wp:anchor>
+        </w:drawing>
+      </w:r>
+    </w:p>
+    <w:p/>
+    <w:p/>
+    <w:p>
+      <w:pPr>
+        <w:rPr>
+          <w:b/>
+        </w:rPr>
+      </w:pPr>
+      <w:r>
+        <w:t>The average MSE across the 50 samples was:</w:t>
+      </w:r>
+      <w:r>
+        <w:rPr>
+          <w:b/>
+        </w:rPr>
+        <w:t xml:space="preserve"> </w:t>
+      </w:r>
+      <w:r>
+        <w:rPr>
+          <w:b/>
+        </w:rPr>
+        <w:t>1.235</w:t>
+      </w:r>
+      <w:r>
+        <w:rPr>
+          <w:b/>
+        </w:rPr>
+        <w:t xml:space="preserve">. </w:t>
+      </w:r>
+      <w:r>
+        <w:t xml:space="preserve">In the figure to the left, each individual sample’s MSE is plotted against the iteration number.  </w:t>
+      </w:r>
+    </w:p>
+    <w:p>
+      <w:pPr>
+        <w:jc w:val="center"/>
+        <w:rPr>
+          <w:b/>
+        </w:rPr>
+      </w:pPr>
+    </w:p>
+    <w:p>
+      <w:pPr>
+        <w:rPr>
+          <w:b/>
+        </w:rPr>
+      </w:pPr>
+    </w:p>
+    <w:p/>
+    <w:p/>
+    <w:p/>
+    <w:p/>
+    <w:p/>
+    <w:p/>
+    <w:p/>
+    <w:p/>
+    <w:p>
+      <w:r>
+        <w:t xml:space="preserve">When utilizing the best settings for both user-based and item-based collaborative filtering, item-based </w:t>
+      </w:r>
+      <w:r>
+        <w:t>has a lower average MSE.   Under an optimal scenario, item-based provides more accurate predictions.</w:t>
+      </w:r>
     </w:p>
     <w:sectPr>
       <w:pgSz w:w="12240" w:h="15840"/>
-      <w:pgMar w:top="1440" w:right="1800" w:bottom="1440" w:left="1800" w:header="720" w:footer="720" w:gutter="0"/>
+      <w:pgMar w:top="1440" w:right="1440" w:bottom="1440" w:left="1440" w:header="720" w:footer="720" w:gutter="0"/>
       <w:cols w:space="720"/>
     </w:sectPr>
   </w:body>
 </w:document>
+</file>
+
+<file path=word/endnotes.xml><?xml version="1.0" encoding="utf-8"?>
+<w:endnotes xmlns:wpc="http://schemas.microsoft.com/office/word/2010/wordprocessingCanvas" xmlns:mo="http://schemas.microsoft.com/office/mac/office/2008/main" xmlns:mc="http://schemas.openxmlformats.org/markup-compatibility/2006" xmlns:mv="urn:schemas-microsoft-com:mac:vml" xmlns:o="urn:schemas-microsoft-com:office:office" xmlns:r="http://schemas.openxmlformats.org/officeDocument/2006/relationships" xmlns:m="http://schemas.openxmlformats.org/officeDocument/2006/math" xmlns:v="urn:schemas-microsoft-com:vml" xmlns:wp14="http://schemas.microsoft.com/office/word/2010/wordprocessingDrawing" xmlns:wp="http://schemas.openxmlformats.org/drawingml/2006/wordprocessingDrawing" xmlns:w10="urn:schemas-microsoft-com:office:word" xmlns:w="http://schemas.openxmlformats.org/wordprocessingml/2006/main" xmlns:w14="http://schemas.microsoft.com/office/word/2010/wordml" xmlns:wpg="http://schemas.microsoft.com/office/word/2010/wordprocessingGroup" xmlns:wpi="http://schemas.microsoft.com/office/word/2010/wordprocessingInk" xmlns:wne="http://schemas.microsoft.com/office/word/2006/wordml" xmlns:wps="http://schemas.microsoft.com/office/word/2010/wordprocessingShape" mc:Ignorable="w14 wp14">
+  <w:endnote w:type="separator" w:id="-1">
+    <w:p>
+      <w:r>
+        <w:separator/>
+      </w:r>
+    </w:p>
+  </w:endnote>
+  <w:endnote w:type="continuationSeparator" w:id="0">
+    <w:p>
+      <w:r>
+        <w:continuationSeparator/>
+      </w:r>
+    </w:p>
+  </w:endnote>
+</w:endnotes>
+</file>
+
+<file path=word/footnotes.xml><?xml version="1.0" encoding="utf-8"?>
+<w:footnotes xmlns:wpc="http://schemas.microsoft.com/office/word/2010/wordprocessingCanvas" xmlns:mo="http://schemas.microsoft.com/office/mac/office/2008/main" xmlns:mc="http://schemas.openxmlformats.org/markup-compatibility/2006" xmlns:mv="urn:schemas-microsoft-com:mac:vml" xmlns:o="urn:schemas-microsoft-com:office:office" xmlns:r="http://schemas.openxmlformats.org/officeDocument/2006/relationships" xmlns:m="http://schemas.openxmlformats.org/officeDocument/2006/math" xmlns:v="urn:schemas-microsoft-com:vml" xmlns:wp14="http://schemas.microsoft.com/office/word/2010/wordprocessingDrawing" xmlns:wp="http://schemas.openxmlformats.org/drawingml/2006/wordprocessingDrawing" xmlns:w10="urn:schemas-microsoft-com:office:word" xmlns:w="http://schemas.openxmlformats.org/wordprocessingml/2006/main" xmlns:w14="http://schemas.microsoft.com/office/word/2010/wordml" xmlns:wpg="http://schemas.microsoft.com/office/word/2010/wordprocessingGroup" xmlns:wpi="http://schemas.microsoft.com/office/word/2010/wordprocessingInk" xmlns:wne="http://schemas.microsoft.com/office/word/2006/wordml" xmlns:wps="http://schemas.microsoft.com/office/word/2010/wordprocessingShape" mc:Ignorable="w14 wp14">
+  <w:footnote w:type="separator" w:id="-1">
+    <w:p>
+      <w:r>
+        <w:separator/>
+      </w:r>
+    </w:p>
+  </w:footnote>
+  <w:footnote w:type="continuationSeparator" w:id="0">
+    <w:p>
+      <w:r>
+        <w:continuationSeparator/>
+      </w:r>
+    </w:p>
+  </w:footnote>
+</w:footnotes>
 </file>
 
 <file path=word/styles.xml><?xml version="1.0" encoding="utf-8"?>
@@ -2901,6 +3887,7 @@
   <w:style w:type="character" w:default="1" w:styleId="DefaultParagraphFont">
     <w:name w:val="Default Paragraph Font"/>
     <w:uiPriority w:val="1"/>
+    <w:semiHidden/>
     <w:unhideWhenUsed/>
   </w:style>
   <w:style w:type="table" w:default="1" w:styleId="TableNormal">
@@ -2968,6 +3955,58 @@
     <w:rsid w:val="00BC01ED"/>
     <w:rPr>
       <w:color w:val="808080"/>
+    </w:rPr>
+  </w:style>
+  <w:style w:type="paragraph" w:styleId="Header">
+    <w:name w:val="header"/>
+    <w:basedOn w:val="Normal"/>
+    <w:link w:val="HeaderChar"/>
+    <w:uiPriority w:val="99"/>
+    <w:unhideWhenUsed/>
+    <w:rsid w:val="004476D3"/>
+    <w:pPr>
+      <w:tabs>
+        <w:tab w:val="center" w:pos="4320"/>
+        <w:tab w:val="right" w:pos="8640"/>
+      </w:tabs>
+    </w:pPr>
+  </w:style>
+  <w:style w:type="character" w:customStyle="1" w:styleId="HeaderChar">
+    <w:name w:val="Header Char"/>
+    <w:basedOn w:val="DefaultParagraphFont"/>
+    <w:link w:val="Header"/>
+    <w:uiPriority w:val="99"/>
+    <w:rsid w:val="004476D3"/>
+    <w:rPr>
+      <w:sz w:val="24"/>
+      <w:szCs w:val="24"/>
+      <w:lang w:eastAsia="en-US"/>
+    </w:rPr>
+  </w:style>
+  <w:style w:type="paragraph" w:styleId="Footer">
+    <w:name w:val="footer"/>
+    <w:basedOn w:val="Normal"/>
+    <w:link w:val="FooterChar"/>
+    <w:uiPriority w:val="99"/>
+    <w:unhideWhenUsed/>
+    <w:rsid w:val="004476D3"/>
+    <w:pPr>
+      <w:tabs>
+        <w:tab w:val="center" w:pos="4320"/>
+        <w:tab w:val="right" w:pos="8640"/>
+      </w:tabs>
+    </w:pPr>
+  </w:style>
+  <w:style w:type="character" w:customStyle="1" w:styleId="FooterChar">
+    <w:name w:val="Footer Char"/>
+    <w:basedOn w:val="DefaultParagraphFont"/>
+    <w:link w:val="Footer"/>
+    <w:uiPriority w:val="99"/>
+    <w:rsid w:val="004476D3"/>
+    <w:rPr>
+      <w:sz w:val="24"/>
+      <w:szCs w:val="24"/>
+      <w:lang w:eastAsia="en-US"/>
     </w:rPr>
   </w:style>
 </w:styles>
@@ -3135,6 +4174,7 @@
   <w:style w:type="character" w:default="1" w:styleId="DefaultParagraphFont">
     <w:name w:val="Default Paragraph Font"/>
     <w:uiPriority w:val="1"/>
+    <w:semiHidden/>
     <w:unhideWhenUsed/>
   </w:style>
   <w:style w:type="table" w:default="1" w:styleId="TableNormal">
@@ -3202,6 +4242,58 @@
     <w:rsid w:val="00BC01ED"/>
     <w:rPr>
       <w:color w:val="808080"/>
+    </w:rPr>
+  </w:style>
+  <w:style w:type="paragraph" w:styleId="Header">
+    <w:name w:val="header"/>
+    <w:basedOn w:val="Normal"/>
+    <w:link w:val="HeaderChar"/>
+    <w:uiPriority w:val="99"/>
+    <w:unhideWhenUsed/>
+    <w:rsid w:val="004476D3"/>
+    <w:pPr>
+      <w:tabs>
+        <w:tab w:val="center" w:pos="4320"/>
+        <w:tab w:val="right" w:pos="8640"/>
+      </w:tabs>
+    </w:pPr>
+  </w:style>
+  <w:style w:type="character" w:customStyle="1" w:styleId="HeaderChar">
+    <w:name w:val="Header Char"/>
+    <w:basedOn w:val="DefaultParagraphFont"/>
+    <w:link w:val="Header"/>
+    <w:uiPriority w:val="99"/>
+    <w:rsid w:val="004476D3"/>
+    <w:rPr>
+      <w:sz w:val="24"/>
+      <w:szCs w:val="24"/>
+      <w:lang w:eastAsia="en-US"/>
+    </w:rPr>
+  </w:style>
+  <w:style w:type="paragraph" w:styleId="Footer">
+    <w:name w:val="footer"/>
+    <w:basedOn w:val="Normal"/>
+    <w:link w:val="FooterChar"/>
+    <w:uiPriority w:val="99"/>
+    <w:unhideWhenUsed/>
+    <w:rsid w:val="004476D3"/>
+    <w:pPr>
+      <w:tabs>
+        <w:tab w:val="center" w:pos="4320"/>
+        <w:tab w:val="right" w:pos="8640"/>
+      </w:tabs>
+    </w:pPr>
+  </w:style>
+  <w:style w:type="character" w:customStyle="1" w:styleId="FooterChar">
+    <w:name w:val="Footer Char"/>
+    <w:basedOn w:val="DefaultParagraphFont"/>
+    <w:link w:val="Footer"/>
+    <w:uiPriority w:val="99"/>
+    <w:rsid w:val="004476D3"/>
+    <w:rPr>
+      <w:sz w:val="24"/>
+      <w:szCs w:val="24"/>
+      <w:lang w:eastAsia="en-US"/>
     </w:rPr>
   </w:style>
 </w:styles>
@@ -3532,7 +4624,7 @@
 </file>
 
 <file path=customXml/itemProps1.xml><?xml version="1.0" encoding="utf-8"?>
-<ds:datastoreItem xmlns:ds="http://schemas.openxmlformats.org/officeDocument/2006/customXml" ds:itemID="{A2812273-0B8C-CD45-8E3C-250A886539C7}">
+<ds:datastoreItem xmlns:ds="http://schemas.openxmlformats.org/officeDocument/2006/customXml" ds:itemID="{FADFD555-77BF-1A4E-B40B-0A9D7AF84417}">
   <ds:schemaRefs>
     <ds:schemaRef ds:uri="http://schemas.openxmlformats.org/officeDocument/2006/bibliography"/>
   </ds:schemaRefs>

</xml_diff>